<commit_message>
updates to induction docs
</commit_message>
<xml_diff>
--- a/docs/Workshop_Areas/Woodwork/Inductions/BandSaw.docx
+++ b/docs/Workshop_Areas/Woodwork/Inductions/BandSaw.docx
@@ -13,7 +13,7 @@
         <w:t xml:space="preserve"> Induction</w:t>
       </w:r>
       <w:r>
-        <w:t xml:space="preserve"> V1.1</w:t>
+        <w:t xml:space="preserve"> V1.2</w:t>
       </w:r>
     </w:p>
     <w:tbl>
@@ -214,7 +214,14 @@
                             <w:sz w:val="22"/>
                             <w:szCs w:val="22"/>
                           </w:rPr>
-                          <w:t xml:space="preserve">Tension device </w:t>
+                          <w:t>Tension device</w:t>
+                        </w:r>
+                        <w:r>
+                          <w:rPr>
+                            <w:sz w:val="22"/>
+                            <w:szCs w:val="22"/>
+                          </w:rPr>
+                          <w:t xml:space="preserve"> GET TRAINEE TO CHECK BLADE TENSION</w:t>
                         </w:r>
                       </w:p>
                     </w:tc>
@@ -509,6 +516,50 @@
                             <w:sz w:val="22"/>
                             <w:szCs w:val="22"/>
                           </w:rPr>
+                          <w:t>Before</w:t>
+                        </w:r>
+                        <w:r>
+                          <w:rPr>
+                            <w:sz w:val="22"/>
+                            <w:szCs w:val="22"/>
+                          </w:rPr>
+                          <w:t xml:space="preserve"> working, check stop button is functional.</w:t>
+                        </w:r>
+                      </w:p>
+                    </w:tc>
+                    <w:tc>
+                      <w:tcPr>
+                        <w:tcW w:w="567" w:type="dxa"/>
+                      </w:tcPr>
+                      <w:p>
+                        <w:pPr>
+                          <w:pStyle w:val="Default"/>
+                          <w:rPr>
+                            <w:sz w:val="22"/>
+                            <w:szCs w:val="22"/>
+                          </w:rPr>
+                        </w:pPr>
+                      </w:p>
+                    </w:tc>
+                  </w:tr>
+                  <w:tr>
+                    <w:tc>
+                      <w:tcPr>
+                        <w:tcW w:w="9171" w:type="dxa"/>
+                      </w:tcPr>
+                      <w:p>
+                        <w:pPr>
+                          <w:pStyle w:val="Default"/>
+                          <w:rPr>
+                            <w:sz w:val="22"/>
+                            <w:szCs w:val="22"/>
+                          </w:rPr>
+                        </w:pPr>
+                        <w:r>
+                          <w:rPr>
+                            <w:sz w:val="22"/>
+                            <w:szCs w:val="22"/>
+                          </w:rPr>
                           <w:t>Keep hands 15cm away from blade at all times.</w:t>
                         </w:r>
                       </w:p>
@@ -583,8 +634,18 @@
                             <w:sz w:val="22"/>
                             <w:szCs w:val="22"/>
                           </w:rPr>
-                          <w:t xml:space="preserve">Use and adjust guards appropriate to the workpiece being machined </w:t>
+                          <w:t xml:space="preserve">When cutting radii check bandsaw width is appropriate: </w:t>
                         </w:r>
+                        <w:hyperlink r:id="rId8" w:history="1">
+                          <w:r>
+                            <w:rPr>
+                              <w:rStyle w:val="Hyperlink"/>
+                              <w:sz w:val="22"/>
+                              <w:szCs w:val="22"/>
+                            </w:rPr>
+                            <w:t>https://www.dakin-flathers.com/blog/how-to-select-bandsaw-blade-width</w:t>
+                          </w:r>
+                        </w:hyperlink>
                       </w:p>
                     </w:tc>
                     <w:tc>
@@ -620,7 +681,44 @@
                             <w:sz w:val="22"/>
                             <w:szCs w:val="22"/>
                           </w:rPr>
-                          <w:t>Cut materials to size.</w:t>
+                          <w:t>Set blade guard ~8mm above workpiece.</w:t>
+                        </w:r>
+                      </w:p>
+                    </w:tc>
+                    <w:tc>
+                      <w:tcPr>
+                        <w:tcW w:w="567" w:type="dxa"/>
+                      </w:tcPr>
+                      <w:p>
+                        <w:pPr>
+                          <w:pStyle w:val="Default"/>
+                          <w:rPr>
+                            <w:sz w:val="22"/>
+                            <w:szCs w:val="22"/>
+                          </w:rPr>
+                        </w:pPr>
+                      </w:p>
+                    </w:tc>
+                  </w:tr>
+                  <w:tr>
+                    <w:tc>
+                      <w:tcPr>
+                        <w:tcW w:w="9171" w:type="dxa"/>
+                      </w:tcPr>
+                      <w:p>
+                        <w:pPr>
+                          <w:pStyle w:val="Default"/>
+                          <w:rPr>
+                            <w:sz w:val="22"/>
+                            <w:szCs w:val="22"/>
+                          </w:rPr>
+                        </w:pPr>
+                        <w:r>
+                          <w:rPr>
+                            <w:sz w:val="22"/>
+                            <w:szCs w:val="22"/>
+                          </w:rPr>
+                          <w:t>Trainee should cut materials to size.</w:t>
                         </w:r>
                       </w:p>
                     </w:tc>
@@ -738,7 +836,7 @@
                             <w:sz w:val="22"/>
                             <w:szCs w:val="22"/>
                           </w:rPr>
-                          <w:t xml:space="preserve">Machine is started and stopped following correct procedures. </w:t>
+                          <w:t>Always allow blade to stop before removing workpiece</w:t>
                         </w:r>
                       </w:p>
                     </w:tc>
@@ -775,7 +873,7 @@
                             <w:sz w:val="22"/>
                             <w:szCs w:val="22"/>
                           </w:rPr>
-                          <w:t>Knows not to cut round or uneven material.</w:t>
+                          <w:t>Only cut round material using a V block.</w:t>
                         </w:r>
                       </w:p>
                     </w:tc>
@@ -814,6 +912,103 @@
                           </w:rPr>
                           <w:t>No lone working.</w:t>
                         </w:r>
+                      </w:p>
+                    </w:tc>
+                    <w:tc>
+                      <w:tcPr>
+                        <w:tcW w:w="567" w:type="dxa"/>
+                      </w:tcPr>
+                      <w:p>
+                        <w:pPr>
+                          <w:pStyle w:val="Default"/>
+                          <w:rPr>
+                            <w:sz w:val="22"/>
+                            <w:szCs w:val="22"/>
+                          </w:rPr>
+                        </w:pPr>
+                      </w:p>
+                    </w:tc>
+                  </w:tr>
+                  <w:tr>
+                    <w:tc>
+                      <w:tcPr>
+                        <w:tcW w:w="9171" w:type="dxa"/>
+                      </w:tcPr>
+                      <w:p>
+                        <w:pPr>
+                          <w:pStyle w:val="Default"/>
+                          <w:rPr>
+                            <w:sz w:val="22"/>
+                            <w:szCs w:val="22"/>
+                          </w:rPr>
+                        </w:pPr>
+                        <w:r>
+                          <w:rPr>
+                            <w:sz w:val="22"/>
+                            <w:szCs w:val="22"/>
+                          </w:rPr>
+                          <w:t>LEAVE MACHINE IN THE STATE YOU EXPECT TO FIND IT!!!!</w:t>
+                        </w:r>
+                      </w:p>
+                    </w:tc>
+                    <w:tc>
+                      <w:tcPr>
+                        <w:tcW w:w="567" w:type="dxa"/>
+                      </w:tcPr>
+                      <w:p>
+                        <w:pPr>
+                          <w:pStyle w:val="Default"/>
+                          <w:rPr>
+                            <w:sz w:val="22"/>
+                            <w:szCs w:val="22"/>
+                          </w:rPr>
+                        </w:pPr>
+                      </w:p>
+                    </w:tc>
+                  </w:tr>
+                  <w:tr>
+                    <w:tc>
+                      <w:tcPr>
+                        <w:tcW w:w="9171" w:type="dxa"/>
+                      </w:tcPr>
+                      <w:p>
+                        <w:pPr>
+                          <w:pStyle w:val="Default"/>
+                          <w:rPr>
+                            <w:sz w:val="22"/>
+                            <w:szCs w:val="22"/>
+                          </w:rPr>
+                        </w:pPr>
+                      </w:p>
+                    </w:tc>
+                    <w:tc>
+                      <w:tcPr>
+                        <w:tcW w:w="567" w:type="dxa"/>
+                      </w:tcPr>
+                      <w:p>
+                        <w:pPr>
+                          <w:pStyle w:val="Default"/>
+                          <w:rPr>
+                            <w:sz w:val="22"/>
+                            <w:szCs w:val="22"/>
+                          </w:rPr>
+                        </w:pPr>
+                      </w:p>
+                    </w:tc>
+                  </w:tr>
+                  <w:tr>
+                    <w:tc>
+                      <w:tcPr>
+                        <w:tcW w:w="9171" w:type="dxa"/>
+                      </w:tcPr>
+                      <w:p>
+                        <w:pPr>
+                          <w:pStyle w:val="Default"/>
+                          <w:rPr>
+                            <w:sz w:val="22"/>
+                            <w:szCs w:val="22"/>
+                          </w:rPr>
+                        </w:pPr>
                       </w:p>
                     </w:tc>
                     <w:tc>
@@ -934,6 +1129,35 @@
                 </w:p>
               </w:tc>
             </w:tr>
+            <w:tr>
+              <w:tc>
+                <w:tcPr>
+                  <w:tcW w:w="9279" w:type="dxa"/>
+                </w:tcPr>
+                <w:p>
+                  <w:pPr>
+                    <w:tabs>
+                      <w:tab w:val="left" w:pos="8292"/>
+                    </w:tabs>
+                  </w:pPr>
+                  <w:r>
+                    <w:t>Knows to report faults to maintenance team. DO NOT CHANGE BLADE</w:t>
+                  </w:r>
+                </w:p>
+              </w:tc>
+              <w:tc>
+                <w:tcPr>
+                  <w:tcW w:w="675" w:type="dxa"/>
+                </w:tcPr>
+                <w:p>
+                  <w:pPr>
+                    <w:tabs>
+                      <w:tab w:val="left" w:pos="8292"/>
+                    </w:tabs>
+                  </w:pPr>
+                </w:p>
+              </w:tc>
+            </w:tr>
           </w:tbl>
           <w:p/>
           <w:p>
@@ -954,6 +1178,7 @@
           <w:rFonts w:ascii="Arial" w:eastAsia="Arial" w:hAnsi="Arial" w:cs="Arial"/>
           <w:sz w:val="20"/>
         </w:rPr>
+        <w:lastRenderedPageBreak/>
         <w:t xml:space="preserve">When competence has been achieved, tick the appropriate requirement. </w:t>
       </w:r>
       <w:r>
@@ -981,8 +1206,8 @@
       </w:r>
     </w:p>
     <w:sectPr>
-      <w:headerReference w:type="default" r:id="rId8"/>
-      <w:footerReference w:type="default" r:id="rId9"/>
+      <w:headerReference w:type="default" r:id="rId9"/>
+      <w:footerReference w:type="default" r:id="rId10"/>
       <w:pgSz w:w="11900" w:h="16840"/>
       <w:pgMar w:top="1440" w:right="2081" w:bottom="1440" w:left="900" w:header="720" w:footer="720" w:gutter="0"/>
       <w:cols w:space="720"/>
@@ -3371,6 +3596,17 @@
       </w:tblCellMar>
     </w:tblPr>
   </w:style>
+  <w:style w:type="character" w:styleId="Hyperlink">
+    <w:name w:val="Hyperlink"/>
+    <w:basedOn w:val="DefaultParagraphFont"/>
+    <w:uiPriority w:val="99"/>
+    <w:unhideWhenUsed/>
+    <w:rsid w:val="0051524F"/>
+    <w:rPr>
+      <w:color w:val="0563C1" w:themeColor="hyperlink"/>
+      <w:u w:val="single"/>
+    </w:rPr>
+  </w:style>
 </w:styles>
 </file>
 
@@ -3663,7 +3899,7 @@
   <a:extraClrSchemeLst/>
   <a:extLst>
     <a:ext uri="{05A4C25C-085E-4340-85A3-A5531E510DB2}">
-      <thm15:themeFamily xmlns="" xmlns:thm15="http://schemas.microsoft.com/office/thememl/2012/main" name="Office Theme" id="{62F939B6-93AF-4DB8-9C6B-D6C7DFDC589F}" vid="{4A3C46E8-61CC-4603-A589-7422A47A8E4A}"/>
+      <thm15:themeFamily xmlns:thm15="http://schemas.microsoft.com/office/thememl/2012/main" xmlns="" name="Office Theme" id="{62F939B6-93AF-4DB8-9C6B-D6C7DFDC589F}" vid="{4A3C46E8-61CC-4603-A589-7422A47A8E4A}"/>
     </a:ext>
   </a:extLst>
 </a:theme>

</xml_diff>

<commit_message>
Update mitre and bandsaw checksheets
</commit_message>
<xml_diff>
--- a/docs/Workshop_Areas/Woodwork/Inductions/BandSaw.docx
+++ b/docs/Workshop_Areas/Woodwork/Inductions/BandSaw.docx
@@ -108,7 +108,7 @@
             <w:tblPr>
               <w:tblW w:w="9964" w:type="dxa"/>
               <w:jc w:val="left"/>
-              <w:tblInd w:w="-7" w:type="dxa"/>
+              <w:tblInd w:w="0" w:type="dxa"/>
               <w:tblLayout w:type="fixed"/>
               <w:tblCellMar>
                 <w:top w:w="28" w:type="dxa"/>
@@ -119,7 +119,7 @@
             </w:tblPr>
             <w:tblGrid>
               <w:gridCol w:w="9399"/>
-              <w:gridCol w:w="565"/>
+              <w:gridCol w:w="564"/>
             </w:tblGrid>
             <w:tr>
               <w:trPr/>
@@ -154,24 +154,13 @@
                       <w:szCs w:val="24"/>
                       <w:lang w:val="en-GB" w:eastAsia="en-GB" w:bidi="ar-SA"/>
                     </w:rPr>
-                    <w:t>R</w:t>
-                  </w:r>
-                  <w:r>
-                    <w:rPr>
-                      <w:rFonts w:eastAsia=""/>
-                      <w:bCs w:val="false"/>
-                      <w:iCs w:val="false"/>
-                      <w:kern w:val="0"/>
-                      <w:szCs w:val="24"/>
-                      <w:lang w:val="en-GB" w:eastAsia="en-GB" w:bidi="ar-SA"/>
-                    </w:rPr>
-                    <w:t>aise and lower wheeled stand</w:t>
-                  </w:r>
-                </w:p>
-              </w:tc>
-              <w:tc>
-                <w:tcPr>
-                  <w:tcW w:w="565" w:type="dxa"/>
+                    <w:t>Raise and lower wheeled stand</w:t>
+                  </w:r>
+                </w:p>
+              </w:tc>
+              <w:tc>
+                <w:tcPr>
+                  <w:tcW w:w="564" w:type="dxa"/>
                   <w:tcBorders>
                     <w:top w:val="single" w:sz="6" w:space="0" w:color="000000"/>
                     <w:left w:val="single" w:sz="6" w:space="0" w:color="000000"/>
@@ -195,10 +184,7 @@
                   <w:r>
                     <w:rPr>
                       <w:rFonts w:eastAsia=""/>
-                      <w:bCs w:val="false"/>
-                      <w:iCs w:val="false"/>
-                      <w:kern w:val="0"/>
-                      <w:szCs w:val="24"/>
+                      <w:kern w:val="0"/>
                       <w:lang w:val="en-GB" w:eastAsia="en-GB" w:bidi="ar-SA"/>
                     </w:rPr>
                   </w:r>
@@ -237,46 +223,13 @@
                       <w:szCs w:val="24"/>
                       <w:lang w:val="en-GB" w:eastAsia="en-GB" w:bidi="ar-SA"/>
                     </w:rPr>
-                    <w:t>I</w:t>
-                  </w:r>
-                  <w:r>
-                    <w:rPr>
-                      <w:rFonts w:eastAsia=""/>
-                      <w:bCs w:val="false"/>
-                      <w:iCs w:val="false"/>
-                      <w:kern w:val="0"/>
-                      <w:szCs w:val="24"/>
-                      <w:lang w:val="en-GB" w:eastAsia="en-GB" w:bidi="ar-SA"/>
-                    </w:rPr>
-                    <w:t xml:space="preserve">nspect </w:t>
-                  </w:r>
-                  <w:r>
-                    <w:rPr>
-                      <w:rFonts w:eastAsia=""/>
-                      <w:bCs w:val="false"/>
-                      <w:iCs w:val="false"/>
-                      <w:kern w:val="0"/>
-                      <w:szCs w:val="24"/>
-                      <w:lang w:val="en-GB" w:eastAsia="en-GB" w:bidi="ar-SA"/>
-                    </w:rPr>
-                    <w:t>t</w:t>
-                  </w:r>
-                  <w:r>
-                    <w:rPr>
-                      <w:rFonts w:eastAsia=""/>
-                      <w:bCs w:val="false"/>
-                      <w:iCs w:val="false"/>
-                      <w:kern w:val="0"/>
-                      <w:szCs w:val="24"/>
-                      <w:lang w:val="en-GB" w:eastAsia="en-GB" w:bidi="ar-SA"/>
-                    </w:rPr>
-                    <w:t>op door for tracking</w:t>
-                  </w:r>
-                </w:p>
-              </w:tc>
-              <w:tc>
-                <w:tcPr>
-                  <w:tcW w:w="565" w:type="dxa"/>
+                    <w:t>Inspect top door for tracking</w:t>
+                  </w:r>
+                </w:p>
+              </w:tc>
+              <w:tc>
+                <w:tcPr>
+                  <w:tcW w:w="564" w:type="dxa"/>
                   <w:tcBorders>
                     <w:left w:val="single" w:sz="6" w:space="0" w:color="000000"/>
                     <w:bottom w:val="single" w:sz="6" w:space="0" w:color="000000"/>
@@ -299,10 +252,7 @@
                   <w:r>
                     <w:rPr>
                       <w:rFonts w:eastAsia=""/>
-                      <w:bCs w:val="false"/>
-                      <w:iCs w:val="false"/>
-                      <w:kern w:val="0"/>
-                      <w:szCs w:val="24"/>
+                      <w:kern w:val="0"/>
                       <w:lang w:val="en-GB" w:eastAsia="en-GB" w:bidi="ar-SA"/>
                     </w:rPr>
                   </w:r>
@@ -341,24 +291,13 @@
                       <w:szCs w:val="24"/>
                       <w:lang w:val="en-GB" w:eastAsia="en-GB" w:bidi="ar-SA"/>
                     </w:rPr>
-                    <w:t>I</w:t>
-                  </w:r>
-                  <w:r>
-                    <w:rPr>
-                      <w:rFonts w:eastAsia=""/>
-                      <w:bCs w:val="false"/>
-                      <w:iCs w:val="false"/>
-                      <w:kern w:val="0"/>
-                      <w:szCs w:val="24"/>
-                      <w:lang w:val="en-GB" w:eastAsia="en-GB" w:bidi="ar-SA"/>
-                    </w:rPr>
-                    <w:t>nspect bottom door for cleanliness</w:t>
-                  </w:r>
-                </w:p>
-              </w:tc>
-              <w:tc>
-                <w:tcPr>
-                  <w:tcW w:w="565" w:type="dxa"/>
+                    <w:t>Inspect bottom door for cleanliness</w:t>
+                  </w:r>
+                </w:p>
+              </w:tc>
+              <w:tc>
+                <w:tcPr>
+                  <w:tcW w:w="564" w:type="dxa"/>
                   <w:tcBorders>
                     <w:left w:val="single" w:sz="6" w:space="0" w:color="000000"/>
                     <w:bottom w:val="single" w:sz="6" w:space="0" w:color="000000"/>
@@ -381,10 +320,7 @@
                   <w:r>
                     <w:rPr>
                       <w:rFonts w:eastAsia=""/>
-                      <w:bCs w:val="false"/>
-                      <w:iCs w:val="false"/>
-                      <w:kern w:val="0"/>
-                      <w:szCs w:val="24"/>
+                      <w:kern w:val="0"/>
                       <w:lang w:val="en-GB" w:eastAsia="en-GB" w:bidi="ar-SA"/>
                     </w:rPr>
                   </w:r>
@@ -423,24 +359,13 @@
                       <w:szCs w:val="24"/>
                       <w:lang w:val="en-GB" w:eastAsia="en-GB" w:bidi="ar-SA"/>
                     </w:rPr>
-                    <w:t>C</w:t>
-                  </w:r>
-                  <w:r>
-                    <w:rPr>
-                      <w:rFonts w:eastAsia=""/>
-                      <w:bCs w:val="false"/>
-                      <w:iCs w:val="false"/>
-                      <w:kern w:val="0"/>
-                      <w:szCs w:val="24"/>
-                      <w:lang w:val="en-GB" w:eastAsia="en-GB" w:bidi="ar-SA"/>
-                    </w:rPr>
-                    <w:t>heck integrity of blade</w:t>
-                  </w:r>
-                </w:p>
-              </w:tc>
-              <w:tc>
-                <w:tcPr>
-                  <w:tcW w:w="565" w:type="dxa"/>
+                    <w:t>Check integrity of blade</w:t>
+                  </w:r>
+                </w:p>
+              </w:tc>
+              <w:tc>
+                <w:tcPr>
+                  <w:tcW w:w="564" w:type="dxa"/>
                   <w:tcBorders>
                     <w:left w:val="single" w:sz="6" w:space="0" w:color="000000"/>
                     <w:bottom w:val="single" w:sz="6" w:space="0" w:color="000000"/>
@@ -463,10 +388,7 @@
                   <w:r>
                     <w:rPr>
                       <w:rFonts w:eastAsia=""/>
-                      <w:bCs w:val="false"/>
-                      <w:iCs w:val="false"/>
-                      <w:kern w:val="0"/>
-                      <w:szCs w:val="24"/>
+                      <w:kern w:val="0"/>
                       <w:lang w:val="en-GB" w:eastAsia="en-GB" w:bidi="ar-SA"/>
                     </w:rPr>
                   </w:r>
@@ -505,24 +427,13 @@
                       <w:szCs w:val="24"/>
                       <w:lang w:val="en-GB" w:eastAsia="en-GB" w:bidi="ar-SA"/>
                     </w:rPr>
-                    <w:t>C</w:t>
-                  </w:r>
-                  <w:r>
-                    <w:rPr>
-                      <w:rFonts w:eastAsia=""/>
-                      <w:bCs w:val="false"/>
-                      <w:iCs w:val="false"/>
-                      <w:kern w:val="0"/>
-                      <w:szCs w:val="24"/>
-                      <w:lang w:val="en-GB" w:eastAsia="en-GB" w:bidi="ar-SA"/>
-                    </w:rPr>
-                    <w:t>heck blade tension</w:t>
-                  </w:r>
-                </w:p>
-              </w:tc>
-              <w:tc>
-                <w:tcPr>
-                  <w:tcW w:w="565" w:type="dxa"/>
+                    <w:t>Check blade tension</w:t>
+                  </w:r>
+                </w:p>
+              </w:tc>
+              <w:tc>
+                <w:tcPr>
+                  <w:tcW w:w="564" w:type="dxa"/>
                   <w:tcBorders>
                     <w:left w:val="single" w:sz="6" w:space="0" w:color="000000"/>
                     <w:bottom w:val="single" w:sz="6" w:space="0" w:color="000000"/>
@@ -545,10 +456,7 @@
                   <w:r>
                     <w:rPr>
                       <w:rFonts w:eastAsia=""/>
-                      <w:bCs w:val="false"/>
-                      <w:iCs w:val="false"/>
-                      <w:kern w:val="0"/>
-                      <w:szCs w:val="24"/>
+                      <w:kern w:val="0"/>
                       <w:lang w:val="en-GB" w:eastAsia="en-GB" w:bidi="ar-SA"/>
                     </w:rPr>
                   </w:r>
@@ -587,24 +495,13 @@
                       <w:szCs w:val="24"/>
                       <w:lang w:val="en-GB" w:eastAsia="en-GB" w:bidi="ar-SA"/>
                     </w:rPr>
-                    <w:t>S</w:t>
-                  </w:r>
-                  <w:r>
-                    <w:rPr>
-                      <w:rFonts w:eastAsia=""/>
-                      <w:bCs w:val="false"/>
-                      <w:iCs w:val="false"/>
-                      <w:kern w:val="0"/>
-                      <w:szCs w:val="24"/>
-                      <w:lang w:val="en-GB" w:eastAsia="en-GB" w:bidi="ar-SA"/>
-                    </w:rPr>
-                    <w:t>et guard the correct distance from the top of the workpiece.</w:t>
-                  </w:r>
-                </w:p>
-              </w:tc>
-              <w:tc>
-                <w:tcPr>
-                  <w:tcW w:w="565" w:type="dxa"/>
+                    <w:t>Set guard the correct distance from the top of the workpiece.</w:t>
+                  </w:r>
+                </w:p>
+              </w:tc>
+              <w:tc>
+                <w:tcPr>
+                  <w:tcW w:w="564" w:type="dxa"/>
                   <w:tcBorders>
                     <w:left w:val="single" w:sz="6" w:space="0" w:color="000000"/>
                     <w:bottom w:val="single" w:sz="6" w:space="0" w:color="000000"/>
@@ -627,10 +524,7 @@
                   <w:r>
                     <w:rPr>
                       <w:rFonts w:eastAsia=""/>
-                      <w:bCs w:val="false"/>
-                      <w:iCs w:val="false"/>
-                      <w:kern w:val="0"/>
-                      <w:szCs w:val="24"/>
+                      <w:kern w:val="0"/>
                       <w:lang w:val="en-GB" w:eastAsia="en-GB" w:bidi="ar-SA"/>
                     </w:rPr>
                   </w:r>
@@ -689,7 +583,7 @@
             <w:tblPr>
               <w:tblW w:w="9964" w:type="dxa"/>
               <w:jc w:val="left"/>
-              <w:tblInd w:w="-7" w:type="dxa"/>
+              <w:tblInd w:w="0" w:type="dxa"/>
               <w:tblLayout w:type="fixed"/>
               <w:tblCellMar>
                 <w:top w:w="28" w:type="dxa"/>
@@ -700,7 +594,7 @@
             </w:tblPr>
             <w:tblGrid>
               <w:gridCol w:w="9399"/>
-              <w:gridCol w:w="565"/>
+              <w:gridCol w:w="564"/>
             </w:tblGrid>
             <w:tr>
               <w:trPr/>
@@ -735,68 +629,13 @@
                       <w:szCs w:val="24"/>
                       <w:lang w:val="en-GB" w:eastAsia="en-GB" w:bidi="ar-SA"/>
                     </w:rPr>
-                    <w:t>Listen</w:t>
-                  </w:r>
-                  <w:r>
-                    <w:rPr>
-                      <w:rFonts w:eastAsia=""/>
-                      <w:bCs w:val="false"/>
-                      <w:iCs w:val="false"/>
-                      <w:kern w:val="0"/>
-                      <w:szCs w:val="24"/>
-                      <w:lang w:val="en-GB" w:eastAsia="en-GB" w:bidi="ar-SA"/>
-                    </w:rPr>
-                    <w:t xml:space="preserve"> for </w:t>
-                  </w:r>
-                  <w:r>
-                    <w:rPr>
-                      <w:rFonts w:eastAsia=""/>
-                      <w:bCs w:val="false"/>
-                      <w:iCs w:val="false"/>
-                      <w:kern w:val="0"/>
-                      <w:szCs w:val="24"/>
-                      <w:lang w:val="en-GB" w:eastAsia="en-GB" w:bidi="ar-SA"/>
-                    </w:rPr>
-                    <w:t>sound of</w:t>
-                  </w:r>
-                  <w:r>
-                    <w:rPr>
-                      <w:rFonts w:eastAsia=""/>
-                      <w:bCs w:val="false"/>
-                      <w:iCs w:val="false"/>
-                      <w:kern w:val="0"/>
-                      <w:szCs w:val="24"/>
-                      <w:lang w:val="en-GB" w:eastAsia="en-GB" w:bidi="ar-SA"/>
-                    </w:rPr>
-                    <w:t xml:space="preserve"> bent/</w:t>
-                  </w:r>
-                  <w:r>
-                    <w:rPr>
-                      <w:rFonts w:eastAsia=""/>
-                      <w:bCs w:val="false"/>
-                      <w:iCs w:val="false"/>
-                      <w:kern w:val="0"/>
-                      <w:szCs w:val="24"/>
-                      <w:lang w:val="en-GB" w:eastAsia="en-GB" w:bidi="ar-SA"/>
-                    </w:rPr>
-                    <w:t>broken</w:t>
-                  </w:r>
-                  <w:r>
-                    <w:rPr>
-                      <w:rFonts w:eastAsia=""/>
-                      <w:bCs w:val="false"/>
-                      <w:iCs w:val="false"/>
-                      <w:kern w:val="0"/>
-                      <w:szCs w:val="24"/>
-                      <w:lang w:val="en-GB" w:eastAsia="en-GB" w:bidi="ar-SA"/>
-                    </w:rPr>
-                    <w:t xml:space="preserve"> teeth</w:t>
-                  </w:r>
-                </w:p>
-              </w:tc>
-              <w:tc>
-                <w:tcPr>
-                  <w:tcW w:w="565" w:type="dxa"/>
+                    <w:t>Listen for sound of bent/broken teeth</w:t>
+                  </w:r>
+                </w:p>
+              </w:tc>
+              <w:tc>
+                <w:tcPr>
+                  <w:tcW w:w="564" w:type="dxa"/>
                   <w:tcBorders>
                     <w:top w:val="single" w:sz="6" w:space="0" w:color="000000"/>
                     <w:left w:val="single" w:sz="6" w:space="0" w:color="000000"/>
@@ -820,10 +659,7 @@
                   <w:r>
                     <w:rPr>
                       <w:rFonts w:eastAsia=""/>
-                      <w:bCs w:val="false"/>
-                      <w:iCs w:val="false"/>
-                      <w:kern w:val="0"/>
-                      <w:szCs w:val="24"/>
+                      <w:kern w:val="0"/>
                       <w:lang w:val="en-GB" w:eastAsia="en-GB" w:bidi="ar-SA"/>
                     </w:rPr>
                   </w:r>
@@ -862,24 +698,13 @@
                       <w:szCs w:val="24"/>
                       <w:lang w:val="en-GB" w:eastAsia="en-GB" w:bidi="ar-SA"/>
                     </w:rPr>
-                    <w:t>M</w:t>
-                  </w:r>
-                  <w:r>
-                    <w:rPr>
-                      <w:rFonts w:eastAsia=""/>
-                      <w:bCs w:val="false"/>
-                      <w:iCs w:val="false"/>
-                      <w:kern w:val="0"/>
-                      <w:szCs w:val="24"/>
-                      <w:lang w:val="en-GB" w:eastAsia="en-GB" w:bidi="ar-SA"/>
-                    </w:rPr>
-                    <w:t>ake straight cut</w:t>
-                  </w:r>
-                </w:p>
-              </w:tc>
-              <w:tc>
-                <w:tcPr>
-                  <w:tcW w:w="565" w:type="dxa"/>
+                    <w:t>Make straight cut</w:t>
+                  </w:r>
+                </w:p>
+              </w:tc>
+              <w:tc>
+                <w:tcPr>
+                  <w:tcW w:w="564" w:type="dxa"/>
                   <w:tcBorders>
                     <w:left w:val="single" w:sz="6" w:space="0" w:color="000000"/>
                     <w:bottom w:val="single" w:sz="6" w:space="0" w:color="000000"/>
@@ -902,10 +727,7 @@
                   <w:r>
                     <w:rPr>
                       <w:rFonts w:eastAsia=""/>
-                      <w:bCs w:val="false"/>
-                      <w:iCs w:val="false"/>
-                      <w:kern w:val="0"/>
-                      <w:szCs w:val="24"/>
+                      <w:kern w:val="0"/>
                       <w:lang w:val="en-GB" w:eastAsia="en-GB" w:bidi="ar-SA"/>
                     </w:rPr>
                   </w:r>
@@ -944,24 +766,13 @@
                       <w:szCs w:val="24"/>
                       <w:lang w:val="en-GB" w:eastAsia="en-GB" w:bidi="ar-SA"/>
                     </w:rPr>
-                    <w:t>M</w:t>
-                  </w:r>
-                  <w:r>
-                    <w:rPr>
-                      <w:rFonts w:eastAsia=""/>
-                      <w:bCs w:val="false"/>
-                      <w:iCs w:val="false"/>
-                      <w:kern w:val="0"/>
-                      <w:szCs w:val="24"/>
-                      <w:lang w:val="en-GB" w:eastAsia="en-GB" w:bidi="ar-SA"/>
-                    </w:rPr>
-                    <w:t>ake curved cut on appropriate bandsaw</w:t>
-                  </w:r>
-                </w:p>
-              </w:tc>
-              <w:tc>
-                <w:tcPr>
-                  <w:tcW w:w="565" w:type="dxa"/>
+                    <w:t>Make curved cut on appropriate bandsaw</w:t>
+                  </w:r>
+                </w:p>
+              </w:tc>
+              <w:tc>
+                <w:tcPr>
+                  <w:tcW w:w="564" w:type="dxa"/>
                   <w:tcBorders>
                     <w:left w:val="single" w:sz="6" w:space="0" w:color="000000"/>
                     <w:bottom w:val="single" w:sz="6" w:space="0" w:color="000000"/>
@@ -984,10 +795,7 @@
                   <w:r>
                     <w:rPr>
                       <w:rFonts w:eastAsia=""/>
-                      <w:bCs w:val="false"/>
-                      <w:iCs w:val="false"/>
-                      <w:kern w:val="0"/>
-                      <w:szCs w:val="24"/>
+                      <w:kern w:val="0"/>
                       <w:lang w:val="en-GB" w:eastAsia="en-GB" w:bidi="ar-SA"/>
                     </w:rPr>
                   </w:r>
@@ -1048,7 +856,7 @@
             <w:tblPr>
               <w:tblW w:w="9964" w:type="dxa"/>
               <w:jc w:val="left"/>
-              <w:tblInd w:w="-7" w:type="dxa"/>
+              <w:tblInd w:w="0" w:type="dxa"/>
               <w:tblLayout w:type="fixed"/>
               <w:tblCellMar>
                 <w:top w:w="28" w:type="dxa"/>
@@ -1059,7 +867,7 @@
             </w:tblPr>
             <w:tblGrid>
               <w:gridCol w:w="9399"/>
-              <w:gridCol w:w="565"/>
+              <w:gridCol w:w="564"/>
             </w:tblGrid>
             <w:tr>
               <w:trPr/>
@@ -1100,7 +908,7 @@
               </w:tc>
               <w:tc>
                 <w:tcPr>
-                  <w:tcW w:w="565" w:type="dxa"/>
+                  <w:tcW w:w="564" w:type="dxa"/>
                   <w:tcBorders>
                     <w:top w:val="single" w:sz="6" w:space="0" w:color="000000"/>
                     <w:left w:val="single" w:sz="6" w:space="0" w:color="000000"/>
@@ -1124,10 +932,7 @@
                   <w:r>
                     <w:rPr>
                       <w:rFonts w:eastAsia=""/>
-                      <w:bCs w:val="false"/>
-                      <w:iCs w:val="false"/>
-                      <w:kern w:val="0"/>
-                      <w:szCs w:val="24"/>
+                      <w:kern w:val="0"/>
                       <w:lang w:val="en-GB" w:eastAsia="en-GB" w:bidi="ar-SA"/>
                     </w:rPr>
                   </w:r>
@@ -1172,7 +977,7 @@
               </w:tc>
               <w:tc>
                 <w:tcPr>
-                  <w:tcW w:w="565" w:type="dxa"/>
+                  <w:tcW w:w="564" w:type="dxa"/>
                   <w:tcBorders>
                     <w:left w:val="single" w:sz="6" w:space="0" w:color="000000"/>
                     <w:bottom w:val="single" w:sz="6" w:space="0" w:color="000000"/>
@@ -1195,10 +1000,7 @@
                   <w:r>
                     <w:rPr>
                       <w:rFonts w:eastAsia=""/>
-                      <w:bCs w:val="false"/>
-                      <w:iCs w:val="false"/>
-                      <w:kern w:val="0"/>
-                      <w:szCs w:val="24"/>
+                      <w:kern w:val="0"/>
                       <w:lang w:val="en-GB" w:eastAsia="en-GB" w:bidi="ar-SA"/>
                     </w:rPr>
                   </w:r>
@@ -1243,7 +1045,7 @@
               </w:tc>
               <w:tc>
                 <w:tcPr>
-                  <w:tcW w:w="565" w:type="dxa"/>
+                  <w:tcW w:w="564" w:type="dxa"/>
                   <w:tcBorders>
                     <w:left w:val="single" w:sz="6" w:space="0" w:color="000000"/>
                     <w:bottom w:val="single" w:sz="6" w:space="0" w:color="000000"/>
@@ -1266,10 +1068,7 @@
                   <w:r>
                     <w:rPr>
                       <w:rFonts w:eastAsia=""/>
-                      <w:bCs w:val="false"/>
-                      <w:iCs w:val="false"/>
-                      <w:kern w:val="0"/>
-                      <w:szCs w:val="24"/>
+                      <w:kern w:val="0"/>
                       <w:lang w:val="en-GB" w:eastAsia="en-GB" w:bidi="ar-SA"/>
                     </w:rPr>
                   </w:r>
@@ -1314,7 +1113,7 @@
               </w:tc>
               <w:tc>
                 <w:tcPr>
-                  <w:tcW w:w="565" w:type="dxa"/>
+                  <w:tcW w:w="564" w:type="dxa"/>
                   <w:tcBorders>
                     <w:left w:val="single" w:sz="6" w:space="0" w:color="000000"/>
                     <w:bottom w:val="single" w:sz="6" w:space="0" w:color="000000"/>
@@ -1337,10 +1136,7 @@
                   <w:r>
                     <w:rPr>
                       <w:rFonts w:eastAsia=""/>
-                      <w:bCs w:val="false"/>
-                      <w:iCs w:val="false"/>
-                      <w:kern w:val="0"/>
-                      <w:szCs w:val="24"/>
+                      <w:kern w:val="0"/>
                       <w:lang w:val="en-GB" w:eastAsia="en-GB" w:bidi="ar-SA"/>
                     </w:rPr>
                   </w:r>
@@ -1373,19 +1169,16 @@
                   <w:r>
                     <w:rPr>
                       <w:rFonts w:eastAsia=""/>
-                      <w:bCs w:val="false"/>
-                      <w:iCs w:val="false"/>
-                      <w:kern w:val="0"/>
-                      <w:szCs w:val="24"/>
-                      <w:lang w:val="en-GB" w:eastAsia="en-GB" w:bidi="ar-SA"/>
-                    </w:rPr>
-                    <w:t>Use of vee block when cutting round items</w:t>
-                  </w:r>
-                </w:p>
-              </w:tc>
-              <w:tc>
-                <w:tcPr>
-                  <w:tcW w:w="565" w:type="dxa"/>
+                      <w:kern w:val="0"/>
+                      <w:lang w:val="en-GB" w:eastAsia="en-GB" w:bidi="ar-SA"/>
+                    </w:rPr>
+                    <w:t>Push sticks are required when closer than 15cm</w:t>
+                  </w:r>
+                </w:p>
+              </w:tc>
+              <w:tc>
+                <w:tcPr>
+                  <w:tcW w:w="564" w:type="dxa"/>
                   <w:tcBorders>
                     <w:left w:val="single" w:sz="6" w:space="0" w:color="000000"/>
                     <w:bottom w:val="single" w:sz="6" w:space="0" w:color="000000"/>
@@ -1408,10 +1201,7 @@
                   <w:r>
                     <w:rPr>
                       <w:rFonts w:eastAsia=""/>
-                      <w:bCs w:val="false"/>
-                      <w:iCs w:val="false"/>
-                      <w:kern w:val="0"/>
-                      <w:szCs w:val="24"/>
+                      <w:kern w:val="0"/>
                       <w:lang w:val="en-GB" w:eastAsia="en-GB" w:bidi="ar-SA"/>
                     </w:rPr>
                   </w:r>
@@ -1450,13 +1240,13 @@
                       <w:szCs w:val="24"/>
                       <w:lang w:val="en-GB" w:eastAsia="en-GB" w:bidi="ar-SA"/>
                     </w:rPr>
-                    <w:t>Need to disconnect power whilst inspecting the blade</w:t>
-                  </w:r>
-                </w:p>
-              </w:tc>
-              <w:tc>
-                <w:tcPr>
-                  <w:tcW w:w="565" w:type="dxa"/>
+                    <w:t>Use of vee block when cutting round items</w:t>
+                  </w:r>
+                </w:p>
+              </w:tc>
+              <w:tc>
+                <w:tcPr>
+                  <w:tcW w:w="564" w:type="dxa"/>
                   <w:tcBorders>
                     <w:left w:val="single" w:sz="6" w:space="0" w:color="000000"/>
                     <w:bottom w:val="single" w:sz="6" w:space="0" w:color="000000"/>
@@ -1479,10 +1269,7 @@
                   <w:r>
                     <w:rPr>
                       <w:rFonts w:eastAsia=""/>
-                      <w:bCs w:val="false"/>
-                      <w:iCs w:val="false"/>
-                      <w:kern w:val="0"/>
-                      <w:szCs w:val="24"/>
+                      <w:kern w:val="0"/>
                       <w:lang w:val="en-GB" w:eastAsia="en-GB" w:bidi="ar-SA"/>
                     </w:rPr>
                   </w:r>
@@ -1521,13 +1308,13 @@
                       <w:szCs w:val="24"/>
                       <w:lang w:val="en-GB" w:eastAsia="en-GB" w:bidi="ar-SA"/>
                     </w:rPr>
-                    <w:t>Machine is used for wood only or some plastics</w:t>
-                  </w:r>
-                </w:p>
-              </w:tc>
-              <w:tc>
-                <w:tcPr>
-                  <w:tcW w:w="565" w:type="dxa"/>
+                    <w:t>Need to disconnect power whilst inspecting the blade</w:t>
+                  </w:r>
+                </w:p>
+              </w:tc>
+              <w:tc>
+                <w:tcPr>
+                  <w:tcW w:w="564" w:type="dxa"/>
                   <w:tcBorders>
                     <w:left w:val="single" w:sz="6" w:space="0" w:color="000000"/>
                     <w:bottom w:val="single" w:sz="6" w:space="0" w:color="000000"/>
@@ -1550,10 +1337,7 @@
                   <w:r>
                     <w:rPr>
                       <w:rFonts w:eastAsia=""/>
-                      <w:bCs w:val="false"/>
-                      <w:iCs w:val="false"/>
-                      <w:kern w:val="0"/>
-                      <w:szCs w:val="24"/>
+                      <w:kern w:val="0"/>
                       <w:lang w:val="en-GB" w:eastAsia="en-GB" w:bidi="ar-SA"/>
                     </w:rPr>
                   </w:r>
@@ -1586,23 +1370,251 @@
                   <w:r>
                     <w:rPr>
                       <w:rFonts w:eastAsia=""/>
+                      <w:kern w:val="0"/>
+                      <w:lang w:val="en-GB" w:eastAsia="en-GB" w:bidi="ar-SA"/>
+                    </w:rPr>
+                    <w:t>Users must not enter yellow box areas when another user is using a power tool in that area</w:t>
+                  </w:r>
+                </w:p>
+              </w:tc>
+              <w:tc>
+                <w:tcPr>
+                  <w:tcW w:w="564" w:type="dxa"/>
+                  <w:tcBorders>
+                    <w:left w:val="single" w:sz="6" w:space="0" w:color="000000"/>
+                    <w:bottom w:val="single" w:sz="6" w:space="0" w:color="000000"/>
+                    <w:right w:val="single" w:sz="6" w:space="0" w:color="000000"/>
+                  </w:tcBorders>
+                </w:tcPr>
+                <w:p>
+                  <w:pPr>
+                    <w:pStyle w:val="Default"/>
+                    <w:widowControl/>
+                    <w:suppressAutoHyphens w:val="true"/>
+                    <w:spacing w:before="0" w:after="0"/>
+                    <w:jc w:val="left"/>
+                    <w:rPr>
+                      <w:rFonts w:eastAsia=""/>
+                      <w:kern w:val="0"/>
+                      <w:lang w:val="en-GB" w:eastAsia="en-GB" w:bidi="ar-SA"/>
+                    </w:rPr>
+                  </w:pPr>
+                  <w:r>
+                    <w:rPr>
+                      <w:rFonts w:eastAsia=""/>
+                      <w:kern w:val="0"/>
+                      <w:lang w:val="en-GB" w:eastAsia="en-GB" w:bidi="ar-SA"/>
+                    </w:rPr>
+                  </w:r>
+                </w:p>
+              </w:tc>
+            </w:tr>
+            <w:tr>
+              <w:trPr/>
+              <w:tc>
+                <w:tcPr>
+                  <w:tcW w:w="9399" w:type="dxa"/>
+                  <w:tcBorders>
+                    <w:left w:val="single" w:sz="6" w:space="0" w:color="000000"/>
+                    <w:bottom w:val="single" w:sz="6" w:space="0" w:color="000000"/>
+                  </w:tcBorders>
+                </w:tcPr>
+                <w:p>
+                  <w:pPr>
+                    <w:pStyle w:val="Default"/>
+                    <w:widowControl/>
+                    <w:suppressAutoHyphens w:val="true"/>
+                    <w:spacing w:before="0" w:after="0"/>
+                    <w:jc w:val="left"/>
+                    <w:rPr>
+                      <w:rFonts w:eastAsia=""/>
+                      <w:kern w:val="0"/>
+                      <w:lang w:val="en-GB" w:eastAsia="en-GB" w:bidi="ar-SA"/>
+                    </w:rPr>
+                  </w:pPr>
+                  <w:r>
+                    <w:rPr>
+                      <w:rFonts w:eastAsia=""/>
+                      <w:kern w:val="0"/>
+                      <w:lang w:val="en-GB" w:eastAsia="en-GB" w:bidi="ar-SA"/>
+                    </w:rPr>
+                    <w:t>Users must inform other hackspace users if they are cutting anything with higher than average respiratory risks</w:t>
+                  </w:r>
+                </w:p>
+              </w:tc>
+              <w:tc>
+                <w:tcPr>
+                  <w:tcW w:w="564" w:type="dxa"/>
+                  <w:tcBorders>
+                    <w:left w:val="single" w:sz="6" w:space="0" w:color="000000"/>
+                    <w:bottom w:val="single" w:sz="6" w:space="0" w:color="000000"/>
+                    <w:right w:val="single" w:sz="6" w:space="0" w:color="000000"/>
+                  </w:tcBorders>
+                </w:tcPr>
+                <w:p>
+                  <w:pPr>
+                    <w:pStyle w:val="Default"/>
+                    <w:widowControl/>
+                    <w:suppressAutoHyphens w:val="true"/>
+                    <w:spacing w:before="0" w:after="0"/>
+                    <w:jc w:val="left"/>
+                    <w:rPr>
+                      <w:rFonts w:eastAsia=""/>
+                      <w:kern w:val="0"/>
+                      <w:lang w:val="en-GB" w:eastAsia="en-GB" w:bidi="ar-SA"/>
+                    </w:rPr>
+                  </w:pPr>
+                  <w:r>
+                    <w:rPr>
+                      <w:rFonts w:eastAsia=""/>
+                      <w:kern w:val="0"/>
+                      <w:lang w:val="en-GB" w:eastAsia="en-GB" w:bidi="ar-SA"/>
+                    </w:rPr>
+                  </w:r>
+                </w:p>
+              </w:tc>
+            </w:tr>
+            <w:tr>
+              <w:trPr/>
+              <w:tc>
+                <w:tcPr>
+                  <w:tcW w:w="9399" w:type="dxa"/>
+                  <w:tcBorders>
+                    <w:left w:val="single" w:sz="6" w:space="0" w:color="000000"/>
+                    <w:bottom w:val="single" w:sz="6" w:space="0" w:color="000000"/>
+                  </w:tcBorders>
+                </w:tcPr>
+                <w:p>
+                  <w:pPr>
+                    <w:pStyle w:val="Default"/>
+                    <w:widowControl/>
+                    <w:suppressAutoHyphens w:val="true"/>
+                    <w:spacing w:before="0" w:after="0"/>
+                    <w:jc w:val="left"/>
+                    <w:rPr>
+                      <w:rFonts w:eastAsia=""/>
+                      <w:kern w:val="0"/>
+                      <w:lang w:val="en-GB" w:eastAsia="en-GB" w:bidi="ar-SA"/>
+                    </w:rPr>
+                  </w:pPr>
+                  <w:r>
+                    <w:rPr>
+                      <w:rFonts w:eastAsia=""/>
+                      <w:kern w:val="0"/>
+                      <w:lang w:val="en-GB" w:eastAsia="en-GB" w:bidi="ar-SA"/>
+                    </w:rPr>
+                    <w:t>Dust extraction must be used where available</w:t>
+                  </w:r>
+                </w:p>
+              </w:tc>
+              <w:tc>
+                <w:tcPr>
+                  <w:tcW w:w="564" w:type="dxa"/>
+                  <w:tcBorders>
+                    <w:left w:val="single" w:sz="6" w:space="0" w:color="000000"/>
+                    <w:bottom w:val="single" w:sz="6" w:space="0" w:color="000000"/>
+                    <w:right w:val="single" w:sz="6" w:space="0" w:color="000000"/>
+                  </w:tcBorders>
+                </w:tcPr>
+                <w:p>
+                  <w:pPr>
+                    <w:pStyle w:val="Default"/>
+                    <w:widowControl/>
+                    <w:suppressAutoHyphens w:val="true"/>
+                    <w:spacing w:before="0" w:after="0"/>
+                    <w:jc w:val="left"/>
+                    <w:rPr>
+                      <w:rFonts w:eastAsia=""/>
+                      <w:kern w:val="0"/>
+                      <w:lang w:val="en-GB" w:eastAsia="en-GB" w:bidi="ar-SA"/>
+                    </w:rPr>
+                  </w:pPr>
+                  <w:r>
+                    <w:rPr>
+                      <w:rFonts w:eastAsia=""/>
+                      <w:kern w:val="0"/>
+                      <w:lang w:val="en-GB" w:eastAsia="en-GB" w:bidi="ar-SA"/>
+                    </w:rPr>
+                  </w:r>
+                </w:p>
+              </w:tc>
+            </w:tr>
+            <w:tr>
+              <w:trPr/>
+              <w:tc>
+                <w:tcPr>
+                  <w:tcW w:w="9399" w:type="dxa"/>
+                  <w:tcBorders>
+                    <w:left w:val="single" w:sz="6" w:space="0" w:color="000000"/>
+                    <w:bottom w:val="single" w:sz="6" w:space="0" w:color="000000"/>
+                  </w:tcBorders>
+                </w:tcPr>
+                <w:p>
+                  <w:pPr>
+                    <w:pStyle w:val="Default"/>
+                    <w:widowControl/>
+                    <w:suppressAutoHyphens w:val="true"/>
+                    <w:spacing w:before="0" w:after="0"/>
+                    <w:jc w:val="left"/>
+                    <w:rPr>
+                      <w:rFonts w:eastAsia=""/>
+                      <w:kern w:val="0"/>
+                      <w:lang w:val="en-GB" w:eastAsia="en-GB" w:bidi="ar-SA"/>
+                    </w:rPr>
+                  </w:pPr>
+                  <w:r>
+                    <w:rPr>
+                      <w:rFonts w:eastAsia=""/>
                       <w:bCs w:val="false"/>
                       <w:iCs w:val="false"/>
                       <w:kern w:val="0"/>
                       <w:szCs w:val="24"/>
                       <w:lang w:val="en-GB" w:eastAsia="en-GB" w:bidi="ar-SA"/>
                     </w:rPr>
-                    <w:t>User is responsible for cleaning up</w:t>
-                  </w:r>
-                </w:p>
-              </w:tc>
-              <w:tc>
-                <w:tcPr>
-                  <w:tcW w:w="565" w:type="dxa"/>
+                    <w:t>Machine is used for wood only or some plastics</w:t>
+                  </w:r>
+                </w:p>
+              </w:tc>
+              <w:tc>
+                <w:tcPr>
+                  <w:tcW w:w="564" w:type="dxa"/>
                   <w:tcBorders>
                     <w:left w:val="single" w:sz="6" w:space="0" w:color="000000"/>
                     <w:bottom w:val="single" w:sz="6" w:space="0" w:color="000000"/>
                     <w:right w:val="single" w:sz="6" w:space="0" w:color="000000"/>
+                  </w:tcBorders>
+                </w:tcPr>
+                <w:p>
+                  <w:pPr>
+                    <w:pStyle w:val="Default"/>
+                    <w:widowControl/>
+                    <w:suppressAutoHyphens w:val="true"/>
+                    <w:spacing w:before="0" w:after="0"/>
+                    <w:jc w:val="left"/>
+                    <w:rPr>
+                      <w:rFonts w:eastAsia=""/>
+                      <w:kern w:val="0"/>
+                      <w:lang w:val="en-GB" w:eastAsia="en-GB" w:bidi="ar-SA"/>
+                    </w:rPr>
+                  </w:pPr>
+                  <w:r>
+                    <w:rPr>
+                      <w:rFonts w:eastAsia=""/>
+                      <w:kern w:val="0"/>
+                      <w:lang w:val="en-GB" w:eastAsia="en-GB" w:bidi="ar-SA"/>
+                    </w:rPr>
+                  </w:r>
+                </w:p>
+              </w:tc>
+            </w:tr>
+            <w:tr>
+              <w:trPr/>
+              <w:tc>
+                <w:tcPr>
+                  <w:tcW w:w="9399" w:type="dxa"/>
+                  <w:tcBorders>
+                    <w:left w:val="single" w:sz="6" w:space="0" w:color="000000"/>
+                    <w:bottom w:val="single" w:sz="6" w:space="0" w:color="000000"/>
                   </w:tcBorders>
                 </w:tcPr>
                 <w:p>
@@ -1625,6 +1637,38 @@
                       <w:iCs w:val="false"/>
                       <w:kern w:val="0"/>
                       <w:szCs w:val="24"/>
+                      <w:lang w:val="en-GB" w:eastAsia="en-GB" w:bidi="ar-SA"/>
+                    </w:rPr>
+                    <w:t>User is responsible for cleaning up</w:t>
+                  </w:r>
+                </w:p>
+              </w:tc>
+              <w:tc>
+                <w:tcPr>
+                  <w:tcW w:w="564" w:type="dxa"/>
+                  <w:tcBorders>
+                    <w:left w:val="single" w:sz="6" w:space="0" w:color="000000"/>
+                    <w:bottom w:val="single" w:sz="6" w:space="0" w:color="000000"/>
+                    <w:right w:val="single" w:sz="6" w:space="0" w:color="000000"/>
+                  </w:tcBorders>
+                </w:tcPr>
+                <w:p>
+                  <w:pPr>
+                    <w:pStyle w:val="Default"/>
+                    <w:widowControl/>
+                    <w:suppressAutoHyphens w:val="true"/>
+                    <w:spacing w:before="0" w:after="0"/>
+                    <w:jc w:val="left"/>
+                    <w:rPr>
+                      <w:rFonts w:eastAsia=""/>
+                      <w:kern w:val="0"/>
+                      <w:lang w:val="en-GB" w:eastAsia="en-GB" w:bidi="ar-SA"/>
+                    </w:rPr>
+                  </w:pPr>
+                  <w:r>
+                    <w:rPr>
+                      <w:rFonts w:eastAsia=""/>
+                      <w:kern w:val="0"/>
                       <w:lang w:val="en-GB" w:eastAsia="en-GB" w:bidi="ar-SA"/>
                     </w:rPr>
                   </w:r>
@@ -1636,10 +1680,15 @@
             <w:pPr>
               <w:pStyle w:val="Normal"/>
               <w:spacing w:before="0" w:after="160"/>
-              <w:rPr/>
+              <w:jc w:val="left"/>
+              <w:rPr>
+                <w:sz w:val="22"/>
+              </w:rPr>
             </w:pPr>
             <w:r>
-              <w:rPr/>
+              <w:rPr>
+                <w:sz w:val="22"/>
+              </w:rPr>
             </w:r>
           </w:p>
         </w:tc>
@@ -1658,8 +1707,6 @@
           <w:sz w:val="20"/>
         </w:rPr>
         <w:t xml:space="preserve">When competence has been achieved, tick the appropriate requirement. </w:t>
-        <w:br/>
-        <w:t>For operations not carried out, mark N/A for Not Applicable</w:t>
       </w:r>
     </w:p>
     <w:sectPr>
@@ -1873,7 +1920,7 @@
     </w:pPr>
     <w:r>
       <w:drawing>
-        <wp:anchor behindDoc="0" distT="0" distB="0" distL="0" distR="0" simplePos="0" locked="0" layoutInCell="0" allowOverlap="1" relativeHeight="2">
+        <wp:anchor behindDoc="1" distT="0" distB="0" distL="0" distR="0" simplePos="0" locked="0" layoutInCell="0" allowOverlap="1" relativeHeight="2">
           <wp:simplePos x="0" y="0"/>
           <wp:positionH relativeFrom="column">
             <wp:posOffset>5078095</wp:posOffset>
@@ -1941,10 +1988,137 @@
         </w:tabs>
         <w:ind w:left="0" w:hanging="0"/>
       </w:pPr>
+      <w:rPr/>
     </w:lvl>
     <w:lvl w:ilvl="1">
       <w:start w:val="1"/>
-      <w:pStyle w:val="Heading2"/>
+      <w:numFmt w:val="none"/>
+      <w:suff w:val="nothing"/>
+      <w:lvlText w:val=""/>
+      <w:lvlJc w:val="left"/>
+      <w:pPr>
+        <w:tabs>
+          <w:tab w:val="num" w:pos="0"/>
+        </w:tabs>
+        <w:ind w:left="0" w:hanging="0"/>
+      </w:pPr>
+      <w:rPr/>
+    </w:lvl>
+    <w:lvl w:ilvl="2">
+      <w:start w:val="1"/>
+      <w:numFmt w:val="none"/>
+      <w:suff w:val="nothing"/>
+      <w:lvlText w:val=""/>
+      <w:lvlJc w:val="left"/>
+      <w:pPr>
+        <w:tabs>
+          <w:tab w:val="num" w:pos="0"/>
+        </w:tabs>
+        <w:ind w:left="0" w:hanging="0"/>
+      </w:pPr>
+      <w:rPr/>
+    </w:lvl>
+    <w:lvl w:ilvl="3">
+      <w:start w:val="1"/>
+      <w:numFmt w:val="none"/>
+      <w:suff w:val="nothing"/>
+      <w:lvlText w:val=""/>
+      <w:lvlJc w:val="left"/>
+      <w:pPr>
+        <w:tabs>
+          <w:tab w:val="num" w:pos="0"/>
+        </w:tabs>
+        <w:ind w:left="0" w:hanging="0"/>
+      </w:pPr>
+      <w:rPr/>
+    </w:lvl>
+    <w:lvl w:ilvl="4">
+      <w:start w:val="1"/>
+      <w:numFmt w:val="none"/>
+      <w:suff w:val="nothing"/>
+      <w:lvlText w:val=""/>
+      <w:lvlJc w:val="left"/>
+      <w:pPr>
+        <w:tabs>
+          <w:tab w:val="num" w:pos="0"/>
+        </w:tabs>
+        <w:ind w:left="0" w:hanging="0"/>
+      </w:pPr>
+      <w:rPr/>
+    </w:lvl>
+    <w:lvl w:ilvl="5">
+      <w:start w:val="1"/>
+      <w:numFmt w:val="none"/>
+      <w:suff w:val="nothing"/>
+      <w:lvlText w:val=""/>
+      <w:lvlJc w:val="left"/>
+      <w:pPr>
+        <w:tabs>
+          <w:tab w:val="num" w:pos="0"/>
+        </w:tabs>
+        <w:ind w:left="0" w:hanging="0"/>
+      </w:pPr>
+      <w:rPr/>
+    </w:lvl>
+    <w:lvl w:ilvl="6">
+      <w:start w:val="1"/>
+      <w:numFmt w:val="none"/>
+      <w:suff w:val="nothing"/>
+      <w:lvlText w:val=""/>
+      <w:lvlJc w:val="left"/>
+      <w:pPr>
+        <w:tabs>
+          <w:tab w:val="num" w:pos="0"/>
+        </w:tabs>
+        <w:ind w:left="0" w:hanging="0"/>
+      </w:pPr>
+      <w:rPr/>
+    </w:lvl>
+    <w:lvl w:ilvl="7">
+      <w:start w:val="1"/>
+      <w:numFmt w:val="none"/>
+      <w:suff w:val="nothing"/>
+      <w:lvlText w:val=""/>
+      <w:lvlJc w:val="left"/>
+      <w:pPr>
+        <w:tabs>
+          <w:tab w:val="num" w:pos="0"/>
+        </w:tabs>
+        <w:ind w:left="0" w:hanging="0"/>
+      </w:pPr>
+      <w:rPr/>
+    </w:lvl>
+    <w:lvl w:ilvl="8">
+      <w:start w:val="1"/>
+      <w:numFmt w:val="none"/>
+      <w:suff w:val="nothing"/>
+      <w:lvlText w:val=""/>
+      <w:lvlJc w:val="left"/>
+      <w:pPr>
+        <w:tabs>
+          <w:tab w:val="num" w:pos="0"/>
+        </w:tabs>
+        <w:ind w:left="0" w:hanging="0"/>
+      </w:pPr>
+      <w:rPr/>
+    </w:lvl>
+  </w:abstractNum>
+  <w:abstractNum w:abstractNumId="2">
+    <w:lvl w:ilvl="0">
+      <w:start w:val="1"/>
+      <w:numFmt w:val="none"/>
+      <w:suff w:val="nothing"/>
+      <w:lvlText w:val=""/>
+      <w:lvlJc w:val="left"/>
+      <w:pPr>
+        <w:tabs>
+          <w:tab w:val="num" w:pos="0"/>
+        </w:tabs>
+        <w:ind w:left="0" w:hanging="0"/>
+      </w:pPr>
+    </w:lvl>
+    <w:lvl w:ilvl="1">
+      <w:start w:val="1"/>
       <w:numFmt w:val="none"/>
       <w:suff w:val="nothing"/>
       <w:lvlText w:val=""/>
@@ -2050,6 +2224,9 @@
   </w:abstractNum>
   <w:num w:numId="1">
     <w:abstractNumId w:val="1"/>
+  </w:num>
+  <w:num w:numId="2">
+    <w:abstractNumId w:val="2"/>
   </w:num>
 </w:numbering>
 </file>

</xml_diff>

<commit_message>
Add a couple of missing points
</commit_message>
<xml_diff>
--- a/docs/Workshop_Areas/Woodwork/Inductions/BandSaw.docx
+++ b/docs/Workshop_Areas/Woodwork/Inductions/BandSaw.docx
@@ -118,14 +118,14 @@
               </w:tblCellMar>
             </w:tblPr>
             <w:tblGrid>
-              <w:gridCol w:w="9399"/>
-              <w:gridCol w:w="564"/>
+              <w:gridCol w:w="9400"/>
+              <w:gridCol w:w="563"/>
             </w:tblGrid>
             <w:tr>
               <w:trPr/>
               <w:tc>
                 <w:tcPr>
-                  <w:tcW w:w="9399" w:type="dxa"/>
+                  <w:tcW w:w="9400" w:type="dxa"/>
                   <w:tcBorders>
                     <w:top w:val="single" w:sz="6" w:space="0" w:color="000000"/>
                     <w:left w:val="single" w:sz="6" w:space="0" w:color="000000"/>
@@ -160,7 +160,7 @@
               </w:tc>
               <w:tc>
                 <w:tcPr>
-                  <w:tcW w:w="564" w:type="dxa"/>
+                  <w:tcW w:w="563" w:type="dxa"/>
                   <w:tcBorders>
                     <w:top w:val="single" w:sz="6" w:space="0" w:color="000000"/>
                     <w:left w:val="single" w:sz="6" w:space="0" w:color="000000"/>
@@ -195,7 +195,7 @@
               <w:trPr/>
               <w:tc>
                 <w:tcPr>
-                  <w:tcW w:w="9399" w:type="dxa"/>
+                  <w:tcW w:w="9400" w:type="dxa"/>
                   <w:tcBorders>
                     <w:left w:val="single" w:sz="6" w:space="0" w:color="000000"/>
                     <w:bottom w:val="single" w:sz="6" w:space="0" w:color="000000"/>
@@ -229,7 +229,7 @@
               </w:tc>
               <w:tc>
                 <w:tcPr>
-                  <w:tcW w:w="564" w:type="dxa"/>
+                  <w:tcW w:w="563" w:type="dxa"/>
                   <w:tcBorders>
                     <w:left w:val="single" w:sz="6" w:space="0" w:color="000000"/>
                     <w:bottom w:val="single" w:sz="6" w:space="0" w:color="000000"/>
@@ -263,7 +263,7 @@
               <w:trPr/>
               <w:tc>
                 <w:tcPr>
-                  <w:tcW w:w="9399" w:type="dxa"/>
+                  <w:tcW w:w="9400" w:type="dxa"/>
                   <w:tcBorders>
                     <w:left w:val="single" w:sz="6" w:space="0" w:color="000000"/>
                     <w:bottom w:val="single" w:sz="6" w:space="0" w:color="000000"/>
@@ -297,7 +297,7 @@
               </w:tc>
               <w:tc>
                 <w:tcPr>
-                  <w:tcW w:w="564" w:type="dxa"/>
+                  <w:tcW w:w="563" w:type="dxa"/>
                   <w:tcBorders>
                     <w:left w:val="single" w:sz="6" w:space="0" w:color="000000"/>
                     <w:bottom w:val="single" w:sz="6" w:space="0" w:color="000000"/>
@@ -331,7 +331,7 @@
               <w:trPr/>
               <w:tc>
                 <w:tcPr>
-                  <w:tcW w:w="9399" w:type="dxa"/>
+                  <w:tcW w:w="9400" w:type="dxa"/>
                   <w:tcBorders>
                     <w:left w:val="single" w:sz="6" w:space="0" w:color="000000"/>
                     <w:bottom w:val="single" w:sz="6" w:space="0" w:color="000000"/>
@@ -365,7 +365,7 @@
               </w:tc>
               <w:tc>
                 <w:tcPr>
-                  <w:tcW w:w="564" w:type="dxa"/>
+                  <w:tcW w:w="563" w:type="dxa"/>
                   <w:tcBorders>
                     <w:left w:val="single" w:sz="6" w:space="0" w:color="000000"/>
                     <w:bottom w:val="single" w:sz="6" w:space="0" w:color="000000"/>
@@ -399,7 +399,7 @@
               <w:trPr/>
               <w:tc>
                 <w:tcPr>
-                  <w:tcW w:w="9399" w:type="dxa"/>
+                  <w:tcW w:w="9400" w:type="dxa"/>
                   <w:tcBorders>
                     <w:left w:val="single" w:sz="6" w:space="0" w:color="000000"/>
                     <w:bottom w:val="single" w:sz="6" w:space="0" w:color="000000"/>
@@ -433,7 +433,7 @@
               </w:tc>
               <w:tc>
                 <w:tcPr>
-                  <w:tcW w:w="564" w:type="dxa"/>
+                  <w:tcW w:w="563" w:type="dxa"/>
                   <w:tcBorders>
                     <w:left w:val="single" w:sz="6" w:space="0" w:color="000000"/>
                     <w:bottom w:val="single" w:sz="6" w:space="0" w:color="000000"/>
@@ -467,7 +467,7 @@
               <w:trPr/>
               <w:tc>
                 <w:tcPr>
-                  <w:tcW w:w="9399" w:type="dxa"/>
+                  <w:tcW w:w="9400" w:type="dxa"/>
                   <w:tcBorders>
                     <w:left w:val="single" w:sz="6" w:space="0" w:color="000000"/>
                     <w:bottom w:val="single" w:sz="6" w:space="0" w:color="000000"/>
@@ -501,7 +501,7 @@
               </w:tc>
               <w:tc>
                 <w:tcPr>
-                  <w:tcW w:w="564" w:type="dxa"/>
+                  <w:tcW w:w="563" w:type="dxa"/>
                   <w:tcBorders>
                     <w:left w:val="single" w:sz="6" w:space="0" w:color="000000"/>
                     <w:bottom w:val="single" w:sz="6" w:space="0" w:color="000000"/>
@@ -593,14 +593,14 @@
               </w:tblCellMar>
             </w:tblPr>
             <w:tblGrid>
-              <w:gridCol w:w="9399"/>
-              <w:gridCol w:w="564"/>
+              <w:gridCol w:w="9400"/>
+              <w:gridCol w:w="563"/>
             </w:tblGrid>
             <w:tr>
               <w:trPr/>
               <w:tc>
                 <w:tcPr>
-                  <w:tcW w:w="9399" w:type="dxa"/>
+                  <w:tcW w:w="9400" w:type="dxa"/>
                   <w:tcBorders>
                     <w:top w:val="single" w:sz="6" w:space="0" w:color="000000"/>
                     <w:left w:val="single" w:sz="6" w:space="0" w:color="000000"/>
@@ -635,7 +635,7 @@
               </w:tc>
               <w:tc>
                 <w:tcPr>
-                  <w:tcW w:w="564" w:type="dxa"/>
+                  <w:tcW w:w="563" w:type="dxa"/>
                   <w:tcBorders>
                     <w:top w:val="single" w:sz="6" w:space="0" w:color="000000"/>
                     <w:left w:val="single" w:sz="6" w:space="0" w:color="000000"/>
@@ -670,7 +670,7 @@
               <w:trPr/>
               <w:tc>
                 <w:tcPr>
-                  <w:tcW w:w="9399" w:type="dxa"/>
+                  <w:tcW w:w="9400" w:type="dxa"/>
                   <w:tcBorders>
                     <w:left w:val="single" w:sz="6" w:space="0" w:color="000000"/>
                     <w:bottom w:val="single" w:sz="6" w:space="0" w:color="000000"/>
@@ -704,7 +704,7 @@
               </w:tc>
               <w:tc>
                 <w:tcPr>
-                  <w:tcW w:w="564" w:type="dxa"/>
+                  <w:tcW w:w="563" w:type="dxa"/>
                   <w:tcBorders>
                     <w:left w:val="single" w:sz="6" w:space="0" w:color="000000"/>
                     <w:bottom w:val="single" w:sz="6" w:space="0" w:color="000000"/>
@@ -738,7 +738,7 @@
               <w:trPr/>
               <w:tc>
                 <w:tcPr>
-                  <w:tcW w:w="9399" w:type="dxa"/>
+                  <w:tcW w:w="9400" w:type="dxa"/>
                   <w:tcBorders>
                     <w:left w:val="single" w:sz="6" w:space="0" w:color="000000"/>
                     <w:bottom w:val="single" w:sz="6" w:space="0" w:color="000000"/>
@@ -772,7 +772,7 @@
               </w:tc>
               <w:tc>
                 <w:tcPr>
-                  <w:tcW w:w="564" w:type="dxa"/>
+                  <w:tcW w:w="563" w:type="dxa"/>
                   <w:tcBorders>
                     <w:left w:val="single" w:sz="6" w:space="0" w:color="000000"/>
                     <w:bottom w:val="single" w:sz="6" w:space="0" w:color="000000"/>
@@ -866,14 +866,14 @@
               </w:tblCellMar>
             </w:tblPr>
             <w:tblGrid>
-              <w:gridCol w:w="9399"/>
-              <w:gridCol w:w="564"/>
+              <w:gridCol w:w="9400"/>
+              <w:gridCol w:w="563"/>
             </w:tblGrid>
             <w:tr>
               <w:trPr/>
               <w:tc>
                 <w:tcPr>
-                  <w:tcW w:w="9399" w:type="dxa"/>
+                  <w:tcW w:w="9400" w:type="dxa"/>
                   <w:tcBorders>
                     <w:top w:val="single" w:sz="6" w:space="0" w:color="000000"/>
                     <w:left w:val="single" w:sz="6" w:space="0" w:color="000000"/>
@@ -908,7 +908,7 @@
               </w:tc>
               <w:tc>
                 <w:tcPr>
-                  <w:tcW w:w="564" w:type="dxa"/>
+                  <w:tcW w:w="563" w:type="dxa"/>
                   <w:tcBorders>
                     <w:top w:val="single" w:sz="6" w:space="0" w:color="000000"/>
                     <w:left w:val="single" w:sz="6" w:space="0" w:color="000000"/>
@@ -943,41 +943,38 @@
               <w:trPr/>
               <w:tc>
                 <w:tcPr>
-                  <w:tcW w:w="9399" w:type="dxa"/>
-                  <w:tcBorders>
-                    <w:left w:val="single" w:sz="6" w:space="0" w:color="000000"/>
-                    <w:bottom w:val="single" w:sz="6" w:space="0" w:color="000000"/>
-                  </w:tcBorders>
-                </w:tcPr>
-                <w:p>
-                  <w:pPr>
-                    <w:pStyle w:val="Default"/>
-                    <w:widowControl/>
-                    <w:suppressAutoHyphens w:val="true"/>
-                    <w:spacing w:before="0" w:after="0"/>
-                    <w:jc w:val="left"/>
-                    <w:rPr>
-                      <w:rFonts w:eastAsia=""/>
-                      <w:kern w:val="0"/>
-                      <w:lang w:val="en-GB" w:eastAsia="en-GB" w:bidi="ar-SA"/>
-                    </w:rPr>
-                  </w:pPr>
-                  <w:r>
-                    <w:rPr>
-                      <w:rFonts w:eastAsia=""/>
-                      <w:bCs w:val="false"/>
-                      <w:iCs w:val="false"/>
-                      <w:kern w:val="0"/>
-                      <w:szCs w:val="24"/>
-                      <w:lang w:val="en-GB" w:eastAsia="en-GB" w:bidi="ar-SA"/>
-                    </w:rPr>
-                    <w:t>How to select mitre or rip guard</w:t>
-                  </w:r>
-                </w:p>
-              </w:tc>
-              <w:tc>
-                <w:tcPr>
-                  <w:tcW w:w="564" w:type="dxa"/>
+                  <w:tcW w:w="9400" w:type="dxa"/>
+                  <w:tcBorders>
+                    <w:left w:val="single" w:sz="6" w:space="0" w:color="000000"/>
+                    <w:bottom w:val="single" w:sz="6" w:space="0" w:color="000000"/>
+                  </w:tcBorders>
+                </w:tcPr>
+                <w:p>
+                  <w:pPr>
+                    <w:pStyle w:val="Default"/>
+                    <w:widowControl/>
+                    <w:suppressAutoHyphens w:val="true"/>
+                    <w:spacing w:before="0" w:after="0"/>
+                    <w:jc w:val="left"/>
+                    <w:rPr>
+                      <w:rFonts w:eastAsia=""/>
+                      <w:kern w:val="0"/>
+                      <w:lang w:val="en-GB" w:eastAsia="en-GB" w:bidi="ar-SA"/>
+                    </w:rPr>
+                  </w:pPr>
+                  <w:r>
+                    <w:rPr>
+                      <w:rFonts w:eastAsia=""/>
+                      <w:kern w:val="0"/>
+                      <w:lang w:val="en-GB" w:eastAsia="en-GB" w:bidi="ar-SA"/>
+                    </w:rPr>
+                    <w:t>Meaning of no lone working rule</w:t>
+                  </w:r>
+                </w:p>
+              </w:tc>
+              <w:tc>
+                <w:tcPr>
+                  <w:tcW w:w="563" w:type="dxa"/>
                   <w:tcBorders>
                     <w:left w:val="single" w:sz="6" w:space="0" w:color="000000"/>
                     <w:bottom w:val="single" w:sz="6" w:space="0" w:color="000000"/>
@@ -1011,41 +1008,38 @@
               <w:trPr/>
               <w:tc>
                 <w:tcPr>
-                  <w:tcW w:w="9399" w:type="dxa"/>
-                  <w:tcBorders>
-                    <w:left w:val="single" w:sz="6" w:space="0" w:color="000000"/>
-                    <w:bottom w:val="single" w:sz="6" w:space="0" w:color="000000"/>
-                  </w:tcBorders>
-                </w:tcPr>
-                <w:p>
-                  <w:pPr>
-                    <w:pStyle w:val="Default"/>
-                    <w:widowControl/>
-                    <w:suppressAutoHyphens w:val="true"/>
-                    <w:spacing w:before="0" w:after="0"/>
-                    <w:jc w:val="left"/>
-                    <w:rPr>
-                      <w:rFonts w:eastAsia=""/>
-                      <w:kern w:val="0"/>
-                      <w:lang w:val="en-GB" w:eastAsia="en-GB" w:bidi="ar-SA"/>
-                    </w:rPr>
-                  </w:pPr>
-                  <w:r>
-                    <w:rPr>
-                      <w:rFonts w:eastAsia=""/>
-                      <w:bCs w:val="false"/>
-                      <w:iCs w:val="false"/>
-                      <w:kern w:val="0"/>
-                      <w:szCs w:val="24"/>
-                      <w:lang w:val="en-GB" w:eastAsia="en-GB" w:bidi="ar-SA"/>
-                    </w:rPr>
-                    <w:t>Which PPE is required or recommended (goggles required, breathing and hearing protection recommended; gloves not to be worn)</w:t>
-                  </w:r>
-                </w:p>
-              </w:tc>
-              <w:tc>
-                <w:tcPr>
-                  <w:tcW w:w="564" w:type="dxa"/>
+                  <w:tcW w:w="9400" w:type="dxa"/>
+                  <w:tcBorders>
+                    <w:left w:val="single" w:sz="6" w:space="0" w:color="000000"/>
+                    <w:bottom w:val="single" w:sz="6" w:space="0" w:color="000000"/>
+                  </w:tcBorders>
+                </w:tcPr>
+                <w:p>
+                  <w:pPr>
+                    <w:pStyle w:val="Default"/>
+                    <w:widowControl/>
+                    <w:suppressAutoHyphens w:val="true"/>
+                    <w:spacing w:before="0" w:after="0"/>
+                    <w:jc w:val="left"/>
+                    <w:rPr>
+                      <w:rFonts w:eastAsia=""/>
+                      <w:kern w:val="0"/>
+                      <w:lang w:val="en-GB" w:eastAsia="en-GB" w:bidi="ar-SA"/>
+                    </w:rPr>
+                  </w:pPr>
+                  <w:r>
+                    <w:rPr>
+                      <w:rFonts w:eastAsia=""/>
+                      <w:kern w:val="0"/>
+                      <w:lang w:val="en-GB" w:eastAsia="en-GB" w:bidi="ar-SA"/>
+                    </w:rPr>
+                    <w:t>Blade needs to be at full speed before introduction of material</w:t>
+                  </w:r>
+                </w:p>
+              </w:tc>
+              <w:tc>
+                <w:tcPr>
+                  <w:tcW w:w="563" w:type="dxa"/>
                   <w:tcBorders>
                     <w:left w:val="single" w:sz="6" w:space="0" w:color="000000"/>
                     <w:bottom w:val="single" w:sz="6" w:space="0" w:color="000000"/>
@@ -1079,7 +1073,7 @@
               <w:trPr/>
               <w:tc>
                 <w:tcPr>
-                  <w:tcW w:w="9399" w:type="dxa"/>
+                  <w:tcW w:w="9400" w:type="dxa"/>
                   <w:tcBorders>
                     <w:left w:val="single" w:sz="6" w:space="0" w:color="000000"/>
                     <w:bottom w:val="single" w:sz="6" w:space="0" w:color="000000"/>
@@ -1107,13 +1101,13 @@
                       <w:szCs w:val="24"/>
                       <w:lang w:val="en-GB" w:eastAsia="en-GB" w:bidi="ar-SA"/>
                     </w:rPr>
-                    <w:t>Hands should be 15cm from the blade during operation</w:t>
-                  </w:r>
-                </w:p>
-              </w:tc>
-              <w:tc>
-                <w:tcPr>
-                  <w:tcW w:w="564" w:type="dxa"/>
+                    <w:t>How to select mitre or rip guard</w:t>
+                  </w:r>
+                </w:p>
+              </w:tc>
+              <w:tc>
+                <w:tcPr>
+                  <w:tcW w:w="563" w:type="dxa"/>
                   <w:tcBorders>
                     <w:left w:val="single" w:sz="6" w:space="0" w:color="000000"/>
                     <w:bottom w:val="single" w:sz="6" w:space="0" w:color="000000"/>
@@ -1147,38 +1141,41 @@
               <w:trPr/>
               <w:tc>
                 <w:tcPr>
-                  <w:tcW w:w="9399" w:type="dxa"/>
-                  <w:tcBorders>
-                    <w:left w:val="single" w:sz="6" w:space="0" w:color="000000"/>
-                    <w:bottom w:val="single" w:sz="6" w:space="0" w:color="000000"/>
-                  </w:tcBorders>
-                </w:tcPr>
-                <w:p>
-                  <w:pPr>
-                    <w:pStyle w:val="Default"/>
-                    <w:widowControl/>
-                    <w:suppressAutoHyphens w:val="true"/>
-                    <w:spacing w:before="0" w:after="0"/>
-                    <w:jc w:val="left"/>
-                    <w:rPr>
-                      <w:rFonts w:eastAsia=""/>
-                      <w:kern w:val="0"/>
-                      <w:lang w:val="en-GB" w:eastAsia="en-GB" w:bidi="ar-SA"/>
-                    </w:rPr>
-                  </w:pPr>
-                  <w:r>
-                    <w:rPr>
-                      <w:rFonts w:eastAsia=""/>
-                      <w:kern w:val="0"/>
-                      <w:lang w:val="en-GB" w:eastAsia="en-GB" w:bidi="ar-SA"/>
-                    </w:rPr>
-                    <w:t>Push sticks are required when closer than 15cm</w:t>
-                  </w:r>
-                </w:p>
-              </w:tc>
-              <w:tc>
-                <w:tcPr>
-                  <w:tcW w:w="564" w:type="dxa"/>
+                  <w:tcW w:w="9400" w:type="dxa"/>
+                  <w:tcBorders>
+                    <w:left w:val="single" w:sz="6" w:space="0" w:color="000000"/>
+                    <w:bottom w:val="single" w:sz="6" w:space="0" w:color="000000"/>
+                  </w:tcBorders>
+                </w:tcPr>
+                <w:p>
+                  <w:pPr>
+                    <w:pStyle w:val="Default"/>
+                    <w:widowControl/>
+                    <w:suppressAutoHyphens w:val="true"/>
+                    <w:spacing w:before="0" w:after="0"/>
+                    <w:jc w:val="left"/>
+                    <w:rPr>
+                      <w:rFonts w:eastAsia=""/>
+                      <w:kern w:val="0"/>
+                      <w:lang w:val="en-GB" w:eastAsia="en-GB" w:bidi="ar-SA"/>
+                    </w:rPr>
+                  </w:pPr>
+                  <w:r>
+                    <w:rPr>
+                      <w:rFonts w:eastAsia=""/>
+                      <w:bCs w:val="false"/>
+                      <w:iCs w:val="false"/>
+                      <w:kern w:val="0"/>
+                      <w:szCs w:val="24"/>
+                      <w:lang w:val="en-GB" w:eastAsia="en-GB" w:bidi="ar-SA"/>
+                    </w:rPr>
+                    <w:t>Which PPE is required or recommended (goggles required, breathing and hearing protection recommended; gloves not to be worn)</w:t>
+                  </w:r>
+                </w:p>
+              </w:tc>
+              <w:tc>
+                <w:tcPr>
+                  <w:tcW w:w="563" w:type="dxa"/>
                   <w:tcBorders>
                     <w:left w:val="single" w:sz="6" w:space="0" w:color="000000"/>
                     <w:bottom w:val="single" w:sz="6" w:space="0" w:color="000000"/>
@@ -1212,7 +1209,7 @@
               <w:trPr/>
               <w:tc>
                 <w:tcPr>
-                  <w:tcW w:w="9399" w:type="dxa"/>
+                  <w:tcW w:w="9400" w:type="dxa"/>
                   <w:tcBorders>
                     <w:left w:val="single" w:sz="6" w:space="0" w:color="000000"/>
                     <w:bottom w:val="single" w:sz="6" w:space="0" w:color="000000"/>
@@ -1240,13 +1237,13 @@
                       <w:szCs w:val="24"/>
                       <w:lang w:val="en-GB" w:eastAsia="en-GB" w:bidi="ar-SA"/>
                     </w:rPr>
-                    <w:t>Use of vee block when cutting round items</w:t>
-                  </w:r>
-                </w:p>
-              </w:tc>
-              <w:tc>
-                <w:tcPr>
-                  <w:tcW w:w="564" w:type="dxa"/>
+                    <w:t>Hands should be 15cm from the blade during operation</w:t>
+                  </w:r>
+                </w:p>
+              </w:tc>
+              <w:tc>
+                <w:tcPr>
+                  <w:tcW w:w="563" w:type="dxa"/>
                   <w:tcBorders>
                     <w:left w:val="single" w:sz="6" w:space="0" w:color="000000"/>
                     <w:bottom w:val="single" w:sz="6" w:space="0" w:color="000000"/>
@@ -1280,41 +1277,38 @@
               <w:trPr/>
               <w:tc>
                 <w:tcPr>
-                  <w:tcW w:w="9399" w:type="dxa"/>
-                  <w:tcBorders>
-                    <w:left w:val="single" w:sz="6" w:space="0" w:color="000000"/>
-                    <w:bottom w:val="single" w:sz="6" w:space="0" w:color="000000"/>
-                  </w:tcBorders>
-                </w:tcPr>
-                <w:p>
-                  <w:pPr>
-                    <w:pStyle w:val="Default"/>
-                    <w:widowControl/>
-                    <w:suppressAutoHyphens w:val="true"/>
-                    <w:spacing w:before="0" w:after="0"/>
-                    <w:jc w:val="left"/>
-                    <w:rPr>
-                      <w:rFonts w:eastAsia=""/>
-                      <w:kern w:val="0"/>
-                      <w:lang w:val="en-GB" w:eastAsia="en-GB" w:bidi="ar-SA"/>
-                    </w:rPr>
-                  </w:pPr>
-                  <w:r>
-                    <w:rPr>
-                      <w:rFonts w:eastAsia=""/>
-                      <w:bCs w:val="false"/>
-                      <w:iCs w:val="false"/>
-                      <w:kern w:val="0"/>
-                      <w:szCs w:val="24"/>
-                      <w:lang w:val="en-GB" w:eastAsia="en-GB" w:bidi="ar-SA"/>
-                    </w:rPr>
-                    <w:t>Need to disconnect power whilst inspecting the blade</w:t>
-                  </w:r>
-                </w:p>
-              </w:tc>
-              <w:tc>
-                <w:tcPr>
-                  <w:tcW w:w="564" w:type="dxa"/>
+                  <w:tcW w:w="9400" w:type="dxa"/>
+                  <w:tcBorders>
+                    <w:left w:val="single" w:sz="6" w:space="0" w:color="000000"/>
+                    <w:bottom w:val="single" w:sz="6" w:space="0" w:color="000000"/>
+                  </w:tcBorders>
+                </w:tcPr>
+                <w:p>
+                  <w:pPr>
+                    <w:pStyle w:val="Default"/>
+                    <w:widowControl/>
+                    <w:suppressAutoHyphens w:val="true"/>
+                    <w:spacing w:before="0" w:after="0"/>
+                    <w:jc w:val="left"/>
+                    <w:rPr>
+                      <w:rFonts w:eastAsia=""/>
+                      <w:kern w:val="0"/>
+                      <w:lang w:val="en-GB" w:eastAsia="en-GB" w:bidi="ar-SA"/>
+                    </w:rPr>
+                  </w:pPr>
+                  <w:r>
+                    <w:rPr>
+                      <w:rFonts w:eastAsia=""/>
+                      <w:kern w:val="0"/>
+                      <w:lang w:val="en-GB" w:eastAsia="en-GB" w:bidi="ar-SA"/>
+                    </w:rPr>
+                    <w:t>Push sticks are required when closer than 15cm</w:t>
+                  </w:r>
+                </w:p>
+              </w:tc>
+              <w:tc>
+                <w:tcPr>
+                  <w:tcW w:w="563" w:type="dxa"/>
                   <w:tcBorders>
                     <w:left w:val="single" w:sz="6" w:space="0" w:color="000000"/>
                     <w:bottom w:val="single" w:sz="6" w:space="0" w:color="000000"/>
@@ -1348,38 +1342,41 @@
               <w:trPr/>
               <w:tc>
                 <w:tcPr>
-                  <w:tcW w:w="9399" w:type="dxa"/>
-                  <w:tcBorders>
-                    <w:left w:val="single" w:sz="6" w:space="0" w:color="000000"/>
-                    <w:bottom w:val="single" w:sz="6" w:space="0" w:color="000000"/>
-                  </w:tcBorders>
-                </w:tcPr>
-                <w:p>
-                  <w:pPr>
-                    <w:pStyle w:val="Default"/>
-                    <w:widowControl/>
-                    <w:suppressAutoHyphens w:val="true"/>
-                    <w:spacing w:before="0" w:after="0"/>
-                    <w:jc w:val="left"/>
-                    <w:rPr>
-                      <w:rFonts w:eastAsia=""/>
-                      <w:kern w:val="0"/>
-                      <w:lang w:val="en-GB" w:eastAsia="en-GB" w:bidi="ar-SA"/>
-                    </w:rPr>
-                  </w:pPr>
-                  <w:r>
-                    <w:rPr>
-                      <w:rFonts w:eastAsia=""/>
-                      <w:kern w:val="0"/>
-                      <w:lang w:val="en-GB" w:eastAsia="en-GB" w:bidi="ar-SA"/>
-                    </w:rPr>
-                    <w:t>Users must not enter yellow box areas when another user is using a power tool in that area</w:t>
-                  </w:r>
-                </w:p>
-              </w:tc>
-              <w:tc>
-                <w:tcPr>
-                  <w:tcW w:w="564" w:type="dxa"/>
+                  <w:tcW w:w="9400" w:type="dxa"/>
+                  <w:tcBorders>
+                    <w:left w:val="single" w:sz="6" w:space="0" w:color="000000"/>
+                    <w:bottom w:val="single" w:sz="6" w:space="0" w:color="000000"/>
+                  </w:tcBorders>
+                </w:tcPr>
+                <w:p>
+                  <w:pPr>
+                    <w:pStyle w:val="Default"/>
+                    <w:widowControl/>
+                    <w:suppressAutoHyphens w:val="true"/>
+                    <w:spacing w:before="0" w:after="0"/>
+                    <w:jc w:val="left"/>
+                    <w:rPr>
+                      <w:rFonts w:eastAsia=""/>
+                      <w:kern w:val="0"/>
+                      <w:lang w:val="en-GB" w:eastAsia="en-GB" w:bidi="ar-SA"/>
+                    </w:rPr>
+                  </w:pPr>
+                  <w:r>
+                    <w:rPr>
+                      <w:rFonts w:eastAsia=""/>
+                      <w:bCs w:val="false"/>
+                      <w:iCs w:val="false"/>
+                      <w:kern w:val="0"/>
+                      <w:szCs w:val="24"/>
+                      <w:lang w:val="en-GB" w:eastAsia="en-GB" w:bidi="ar-SA"/>
+                    </w:rPr>
+                    <w:t>Use of vee block when cutting round items</w:t>
+                  </w:r>
+                </w:p>
+              </w:tc>
+              <w:tc>
+                <w:tcPr>
+                  <w:tcW w:w="563" w:type="dxa"/>
                   <w:tcBorders>
                     <w:left w:val="single" w:sz="6" w:space="0" w:color="000000"/>
                     <w:bottom w:val="single" w:sz="6" w:space="0" w:color="000000"/>
@@ -1413,38 +1410,41 @@
               <w:trPr/>
               <w:tc>
                 <w:tcPr>
-                  <w:tcW w:w="9399" w:type="dxa"/>
-                  <w:tcBorders>
-                    <w:left w:val="single" w:sz="6" w:space="0" w:color="000000"/>
-                    <w:bottom w:val="single" w:sz="6" w:space="0" w:color="000000"/>
-                  </w:tcBorders>
-                </w:tcPr>
-                <w:p>
-                  <w:pPr>
-                    <w:pStyle w:val="Default"/>
-                    <w:widowControl/>
-                    <w:suppressAutoHyphens w:val="true"/>
-                    <w:spacing w:before="0" w:after="0"/>
-                    <w:jc w:val="left"/>
-                    <w:rPr>
-                      <w:rFonts w:eastAsia=""/>
-                      <w:kern w:val="0"/>
-                      <w:lang w:val="en-GB" w:eastAsia="en-GB" w:bidi="ar-SA"/>
-                    </w:rPr>
-                  </w:pPr>
-                  <w:r>
-                    <w:rPr>
-                      <w:rFonts w:eastAsia=""/>
-                      <w:kern w:val="0"/>
-                      <w:lang w:val="en-GB" w:eastAsia="en-GB" w:bidi="ar-SA"/>
-                    </w:rPr>
-                    <w:t>Users must inform other hackspace users if they are cutting anything with higher than average respiratory risks</w:t>
-                  </w:r>
-                </w:p>
-              </w:tc>
-              <w:tc>
-                <w:tcPr>
-                  <w:tcW w:w="564" w:type="dxa"/>
+                  <w:tcW w:w="9400" w:type="dxa"/>
+                  <w:tcBorders>
+                    <w:left w:val="single" w:sz="6" w:space="0" w:color="000000"/>
+                    <w:bottom w:val="single" w:sz="6" w:space="0" w:color="000000"/>
+                  </w:tcBorders>
+                </w:tcPr>
+                <w:p>
+                  <w:pPr>
+                    <w:pStyle w:val="Default"/>
+                    <w:widowControl/>
+                    <w:suppressAutoHyphens w:val="true"/>
+                    <w:spacing w:before="0" w:after="0"/>
+                    <w:jc w:val="left"/>
+                    <w:rPr>
+                      <w:rFonts w:eastAsia=""/>
+                      <w:kern w:val="0"/>
+                      <w:lang w:val="en-GB" w:eastAsia="en-GB" w:bidi="ar-SA"/>
+                    </w:rPr>
+                  </w:pPr>
+                  <w:r>
+                    <w:rPr>
+                      <w:rFonts w:eastAsia=""/>
+                      <w:bCs w:val="false"/>
+                      <w:iCs w:val="false"/>
+                      <w:kern w:val="0"/>
+                      <w:szCs w:val="24"/>
+                      <w:lang w:val="en-GB" w:eastAsia="en-GB" w:bidi="ar-SA"/>
+                    </w:rPr>
+                    <w:t>Need to disconnect power whilst inspecting the blade</w:t>
+                  </w:r>
+                </w:p>
+              </w:tc>
+              <w:tc>
+                <w:tcPr>
+                  <w:tcW w:w="563" w:type="dxa"/>
                   <w:tcBorders>
                     <w:left w:val="single" w:sz="6" w:space="0" w:color="000000"/>
                     <w:bottom w:val="single" w:sz="6" w:space="0" w:color="000000"/>
@@ -1478,38 +1478,38 @@
               <w:trPr/>
               <w:tc>
                 <w:tcPr>
-                  <w:tcW w:w="9399" w:type="dxa"/>
-                  <w:tcBorders>
-                    <w:left w:val="single" w:sz="6" w:space="0" w:color="000000"/>
-                    <w:bottom w:val="single" w:sz="6" w:space="0" w:color="000000"/>
-                  </w:tcBorders>
-                </w:tcPr>
-                <w:p>
-                  <w:pPr>
-                    <w:pStyle w:val="Default"/>
-                    <w:widowControl/>
-                    <w:suppressAutoHyphens w:val="true"/>
-                    <w:spacing w:before="0" w:after="0"/>
-                    <w:jc w:val="left"/>
-                    <w:rPr>
-                      <w:rFonts w:eastAsia=""/>
-                      <w:kern w:val="0"/>
-                      <w:lang w:val="en-GB" w:eastAsia="en-GB" w:bidi="ar-SA"/>
-                    </w:rPr>
-                  </w:pPr>
-                  <w:r>
-                    <w:rPr>
-                      <w:rFonts w:eastAsia=""/>
-                      <w:kern w:val="0"/>
-                      <w:lang w:val="en-GB" w:eastAsia="en-GB" w:bidi="ar-SA"/>
-                    </w:rPr>
-                    <w:t>Dust extraction must be used where available</w:t>
-                  </w:r>
-                </w:p>
-              </w:tc>
-              <w:tc>
-                <w:tcPr>
-                  <w:tcW w:w="564" w:type="dxa"/>
+                  <w:tcW w:w="9400" w:type="dxa"/>
+                  <w:tcBorders>
+                    <w:left w:val="single" w:sz="6" w:space="0" w:color="000000"/>
+                    <w:bottom w:val="single" w:sz="6" w:space="0" w:color="000000"/>
+                  </w:tcBorders>
+                </w:tcPr>
+                <w:p>
+                  <w:pPr>
+                    <w:pStyle w:val="Default"/>
+                    <w:widowControl/>
+                    <w:suppressAutoHyphens w:val="true"/>
+                    <w:spacing w:before="0" w:after="0"/>
+                    <w:jc w:val="left"/>
+                    <w:rPr>
+                      <w:rFonts w:eastAsia=""/>
+                      <w:kern w:val="0"/>
+                      <w:lang w:val="en-GB" w:eastAsia="en-GB" w:bidi="ar-SA"/>
+                    </w:rPr>
+                  </w:pPr>
+                  <w:r>
+                    <w:rPr>
+                      <w:rFonts w:eastAsia=""/>
+                      <w:kern w:val="0"/>
+                      <w:lang w:val="en-GB" w:eastAsia="en-GB" w:bidi="ar-SA"/>
+                    </w:rPr>
+                    <w:t>Users must not enter yellow box areas when another user is using a power tool in that area</w:t>
+                  </w:r>
+                </w:p>
+              </w:tc>
+              <w:tc>
+                <w:tcPr>
+                  <w:tcW w:w="563" w:type="dxa"/>
                   <w:tcBorders>
                     <w:left w:val="single" w:sz="6" w:space="0" w:color="000000"/>
                     <w:bottom w:val="single" w:sz="6" w:space="0" w:color="000000"/>
@@ -1543,41 +1543,38 @@
               <w:trPr/>
               <w:tc>
                 <w:tcPr>
-                  <w:tcW w:w="9399" w:type="dxa"/>
-                  <w:tcBorders>
-                    <w:left w:val="single" w:sz="6" w:space="0" w:color="000000"/>
-                    <w:bottom w:val="single" w:sz="6" w:space="0" w:color="000000"/>
-                  </w:tcBorders>
-                </w:tcPr>
-                <w:p>
-                  <w:pPr>
-                    <w:pStyle w:val="Default"/>
-                    <w:widowControl/>
-                    <w:suppressAutoHyphens w:val="true"/>
-                    <w:spacing w:before="0" w:after="0"/>
-                    <w:jc w:val="left"/>
-                    <w:rPr>
-                      <w:rFonts w:eastAsia=""/>
-                      <w:kern w:val="0"/>
-                      <w:lang w:val="en-GB" w:eastAsia="en-GB" w:bidi="ar-SA"/>
-                    </w:rPr>
-                  </w:pPr>
-                  <w:r>
-                    <w:rPr>
-                      <w:rFonts w:eastAsia=""/>
-                      <w:bCs w:val="false"/>
-                      <w:iCs w:val="false"/>
-                      <w:kern w:val="0"/>
-                      <w:szCs w:val="24"/>
-                      <w:lang w:val="en-GB" w:eastAsia="en-GB" w:bidi="ar-SA"/>
-                    </w:rPr>
-                    <w:t>Machine is used for wood only or some plastics</w:t>
-                  </w:r>
-                </w:p>
-              </w:tc>
-              <w:tc>
-                <w:tcPr>
-                  <w:tcW w:w="564" w:type="dxa"/>
+                  <w:tcW w:w="9400" w:type="dxa"/>
+                  <w:tcBorders>
+                    <w:left w:val="single" w:sz="6" w:space="0" w:color="000000"/>
+                    <w:bottom w:val="single" w:sz="6" w:space="0" w:color="000000"/>
+                  </w:tcBorders>
+                </w:tcPr>
+                <w:p>
+                  <w:pPr>
+                    <w:pStyle w:val="Default"/>
+                    <w:widowControl/>
+                    <w:suppressAutoHyphens w:val="true"/>
+                    <w:spacing w:before="0" w:after="0"/>
+                    <w:jc w:val="left"/>
+                    <w:rPr>
+                      <w:rFonts w:eastAsia=""/>
+                      <w:kern w:val="0"/>
+                      <w:lang w:val="en-GB" w:eastAsia="en-GB" w:bidi="ar-SA"/>
+                    </w:rPr>
+                  </w:pPr>
+                  <w:r>
+                    <w:rPr>
+                      <w:rFonts w:eastAsia=""/>
+                      <w:kern w:val="0"/>
+                      <w:lang w:val="en-GB" w:eastAsia="en-GB" w:bidi="ar-SA"/>
+                    </w:rPr>
+                    <w:t>Users must inform other hackspace users if they are cutting anything with higher than average respiratory risks</w:t>
+                  </w:r>
+                </w:p>
+              </w:tc>
+              <w:tc>
+                <w:tcPr>
+                  <w:tcW w:w="563" w:type="dxa"/>
                   <w:tcBorders>
                     <w:left w:val="single" w:sz="6" w:space="0" w:color="000000"/>
                     <w:bottom w:val="single" w:sz="6" w:space="0" w:color="000000"/>
@@ -1611,7 +1608,72 @@
               <w:trPr/>
               <w:tc>
                 <w:tcPr>
-                  <w:tcW w:w="9399" w:type="dxa"/>
+                  <w:tcW w:w="9400" w:type="dxa"/>
+                  <w:tcBorders>
+                    <w:left w:val="single" w:sz="6" w:space="0" w:color="000000"/>
+                    <w:bottom w:val="single" w:sz="6" w:space="0" w:color="000000"/>
+                  </w:tcBorders>
+                </w:tcPr>
+                <w:p>
+                  <w:pPr>
+                    <w:pStyle w:val="Default"/>
+                    <w:widowControl/>
+                    <w:suppressAutoHyphens w:val="true"/>
+                    <w:spacing w:before="0" w:after="0"/>
+                    <w:jc w:val="left"/>
+                    <w:rPr>
+                      <w:rFonts w:eastAsia=""/>
+                      <w:kern w:val="0"/>
+                      <w:lang w:val="en-GB" w:eastAsia="en-GB" w:bidi="ar-SA"/>
+                    </w:rPr>
+                  </w:pPr>
+                  <w:r>
+                    <w:rPr>
+                      <w:rFonts w:eastAsia=""/>
+                      <w:kern w:val="0"/>
+                      <w:lang w:val="en-GB" w:eastAsia="en-GB" w:bidi="ar-SA"/>
+                    </w:rPr>
+                    <w:t>Dust extraction must be used where available</w:t>
+                  </w:r>
+                </w:p>
+              </w:tc>
+              <w:tc>
+                <w:tcPr>
+                  <w:tcW w:w="563" w:type="dxa"/>
+                  <w:tcBorders>
+                    <w:left w:val="single" w:sz="6" w:space="0" w:color="000000"/>
+                    <w:bottom w:val="single" w:sz="6" w:space="0" w:color="000000"/>
+                    <w:right w:val="single" w:sz="6" w:space="0" w:color="000000"/>
+                  </w:tcBorders>
+                </w:tcPr>
+                <w:p>
+                  <w:pPr>
+                    <w:pStyle w:val="Default"/>
+                    <w:widowControl/>
+                    <w:suppressAutoHyphens w:val="true"/>
+                    <w:spacing w:before="0" w:after="0"/>
+                    <w:jc w:val="left"/>
+                    <w:rPr>
+                      <w:rFonts w:eastAsia=""/>
+                      <w:kern w:val="0"/>
+                      <w:lang w:val="en-GB" w:eastAsia="en-GB" w:bidi="ar-SA"/>
+                    </w:rPr>
+                  </w:pPr>
+                  <w:r>
+                    <w:rPr>
+                      <w:rFonts w:eastAsia=""/>
+                      <w:kern w:val="0"/>
+                      <w:lang w:val="en-GB" w:eastAsia="en-GB" w:bidi="ar-SA"/>
+                    </w:rPr>
+                  </w:r>
+                </w:p>
+              </w:tc>
+            </w:tr>
+            <w:tr>
+              <w:trPr/>
+              <w:tc>
+                <w:tcPr>
+                  <w:tcW w:w="9400" w:type="dxa"/>
                   <w:tcBorders>
                     <w:left w:val="single" w:sz="6" w:space="0" w:color="000000"/>
                     <w:bottom w:val="single" w:sz="6" w:space="0" w:color="000000"/>
@@ -1639,13 +1701,81 @@
                       <w:szCs w:val="24"/>
                       <w:lang w:val="en-GB" w:eastAsia="en-GB" w:bidi="ar-SA"/>
                     </w:rPr>
+                    <w:t>Machine is used for wood only or some plastics</w:t>
+                  </w:r>
+                </w:p>
+              </w:tc>
+              <w:tc>
+                <w:tcPr>
+                  <w:tcW w:w="563" w:type="dxa"/>
+                  <w:tcBorders>
+                    <w:left w:val="single" w:sz="6" w:space="0" w:color="000000"/>
+                    <w:bottom w:val="single" w:sz="6" w:space="0" w:color="000000"/>
+                    <w:right w:val="single" w:sz="6" w:space="0" w:color="000000"/>
+                  </w:tcBorders>
+                </w:tcPr>
+                <w:p>
+                  <w:pPr>
+                    <w:pStyle w:val="Default"/>
+                    <w:widowControl/>
+                    <w:suppressAutoHyphens w:val="true"/>
+                    <w:spacing w:before="0" w:after="0"/>
+                    <w:jc w:val="left"/>
+                    <w:rPr>
+                      <w:rFonts w:eastAsia=""/>
+                      <w:kern w:val="0"/>
+                      <w:lang w:val="en-GB" w:eastAsia="en-GB" w:bidi="ar-SA"/>
+                    </w:rPr>
+                  </w:pPr>
+                  <w:r>
+                    <w:rPr>
+                      <w:rFonts w:eastAsia=""/>
+                      <w:kern w:val="0"/>
+                      <w:lang w:val="en-GB" w:eastAsia="en-GB" w:bidi="ar-SA"/>
+                    </w:rPr>
+                  </w:r>
+                </w:p>
+              </w:tc>
+            </w:tr>
+            <w:tr>
+              <w:trPr/>
+              <w:tc>
+                <w:tcPr>
+                  <w:tcW w:w="9400" w:type="dxa"/>
+                  <w:tcBorders>
+                    <w:left w:val="single" w:sz="6" w:space="0" w:color="000000"/>
+                    <w:bottom w:val="single" w:sz="6" w:space="0" w:color="000000"/>
+                  </w:tcBorders>
+                </w:tcPr>
+                <w:p>
+                  <w:pPr>
+                    <w:pStyle w:val="Default"/>
+                    <w:widowControl/>
+                    <w:suppressAutoHyphens w:val="true"/>
+                    <w:spacing w:before="0" w:after="0"/>
+                    <w:jc w:val="left"/>
+                    <w:rPr>
+                      <w:rFonts w:eastAsia=""/>
+                      <w:kern w:val="0"/>
+                      <w:lang w:val="en-GB" w:eastAsia="en-GB" w:bidi="ar-SA"/>
+                    </w:rPr>
+                  </w:pPr>
+                  <w:r>
+                    <w:rPr>
+                      <w:rFonts w:eastAsia=""/>
+                      <w:bCs w:val="false"/>
+                      <w:iCs w:val="false"/>
+                      <w:kern w:val="0"/>
+                      <w:szCs w:val="24"/>
+                      <w:lang w:val="en-GB" w:eastAsia="en-GB" w:bidi="ar-SA"/>
+                    </w:rPr>
                     <w:t>User is responsible for cleaning up</w:t>
                   </w:r>
                 </w:p>
               </w:tc>
               <w:tc>
                 <w:tcPr>
-                  <w:tcW w:w="564" w:type="dxa"/>
+                  <w:tcW w:w="563" w:type="dxa"/>
                   <w:tcBorders>
                     <w:left w:val="single" w:sz="6" w:space="0" w:color="000000"/>
                     <w:bottom w:val="single" w:sz="6" w:space="0" w:color="000000"/>

</xml_diff>

<commit_message>
Make versioning just be the date on induction documents
</commit_message>
<xml_diff>
--- a/docs/Workshop_Areas/Woodwork/Inductions/BandSaw.docx
+++ b/docs/Workshop_Areas/Woodwork/Inductions/BandSaw.docx
@@ -118,14 +118,14 @@
               </w:tblCellMar>
             </w:tblPr>
             <w:tblGrid>
-              <w:gridCol w:w="9400"/>
-              <w:gridCol w:w="563"/>
+              <w:gridCol w:w="9401"/>
+              <w:gridCol w:w="562"/>
             </w:tblGrid>
             <w:tr>
               <w:trPr/>
               <w:tc>
                 <w:tcPr>
-                  <w:tcW w:w="9400" w:type="dxa"/>
+                  <w:tcW w:w="9401" w:type="dxa"/>
                   <w:tcBorders>
                     <w:top w:val="single" w:sz="6" w:space="0" w:color="000000"/>
                     <w:left w:val="single" w:sz="6" w:space="0" w:color="000000"/>
@@ -160,7 +160,7 @@
               </w:tc>
               <w:tc>
                 <w:tcPr>
-                  <w:tcW w:w="563" w:type="dxa"/>
+                  <w:tcW w:w="562" w:type="dxa"/>
                   <w:tcBorders>
                     <w:top w:val="single" w:sz="6" w:space="0" w:color="000000"/>
                     <w:left w:val="single" w:sz="6" w:space="0" w:color="000000"/>
@@ -195,7 +195,7 @@
               <w:trPr/>
               <w:tc>
                 <w:tcPr>
-                  <w:tcW w:w="9400" w:type="dxa"/>
+                  <w:tcW w:w="9401" w:type="dxa"/>
                   <w:tcBorders>
                     <w:left w:val="single" w:sz="6" w:space="0" w:color="000000"/>
                     <w:bottom w:val="single" w:sz="6" w:space="0" w:color="000000"/>
@@ -229,7 +229,7 @@
               </w:tc>
               <w:tc>
                 <w:tcPr>
-                  <w:tcW w:w="563" w:type="dxa"/>
+                  <w:tcW w:w="562" w:type="dxa"/>
                   <w:tcBorders>
                     <w:left w:val="single" w:sz="6" w:space="0" w:color="000000"/>
                     <w:bottom w:val="single" w:sz="6" w:space="0" w:color="000000"/>
@@ -263,7 +263,7 @@
               <w:trPr/>
               <w:tc>
                 <w:tcPr>
-                  <w:tcW w:w="9400" w:type="dxa"/>
+                  <w:tcW w:w="9401" w:type="dxa"/>
                   <w:tcBorders>
                     <w:left w:val="single" w:sz="6" w:space="0" w:color="000000"/>
                     <w:bottom w:val="single" w:sz="6" w:space="0" w:color="000000"/>
@@ -297,7 +297,7 @@
               </w:tc>
               <w:tc>
                 <w:tcPr>
-                  <w:tcW w:w="563" w:type="dxa"/>
+                  <w:tcW w:w="562" w:type="dxa"/>
                   <w:tcBorders>
                     <w:left w:val="single" w:sz="6" w:space="0" w:color="000000"/>
                     <w:bottom w:val="single" w:sz="6" w:space="0" w:color="000000"/>
@@ -331,7 +331,7 @@
               <w:trPr/>
               <w:tc>
                 <w:tcPr>
-                  <w:tcW w:w="9400" w:type="dxa"/>
+                  <w:tcW w:w="9401" w:type="dxa"/>
                   <w:tcBorders>
                     <w:left w:val="single" w:sz="6" w:space="0" w:color="000000"/>
                     <w:bottom w:val="single" w:sz="6" w:space="0" w:color="000000"/>
@@ -365,7 +365,7 @@
               </w:tc>
               <w:tc>
                 <w:tcPr>
-                  <w:tcW w:w="563" w:type="dxa"/>
+                  <w:tcW w:w="562" w:type="dxa"/>
                   <w:tcBorders>
                     <w:left w:val="single" w:sz="6" w:space="0" w:color="000000"/>
                     <w:bottom w:val="single" w:sz="6" w:space="0" w:color="000000"/>
@@ -399,7 +399,7 @@
               <w:trPr/>
               <w:tc>
                 <w:tcPr>
-                  <w:tcW w:w="9400" w:type="dxa"/>
+                  <w:tcW w:w="9401" w:type="dxa"/>
                   <w:tcBorders>
                     <w:left w:val="single" w:sz="6" w:space="0" w:color="000000"/>
                     <w:bottom w:val="single" w:sz="6" w:space="0" w:color="000000"/>
@@ -433,7 +433,7 @@
               </w:tc>
               <w:tc>
                 <w:tcPr>
-                  <w:tcW w:w="563" w:type="dxa"/>
+                  <w:tcW w:w="562" w:type="dxa"/>
                   <w:tcBorders>
                     <w:left w:val="single" w:sz="6" w:space="0" w:color="000000"/>
                     <w:bottom w:val="single" w:sz="6" w:space="0" w:color="000000"/>
@@ -467,7 +467,7 @@
               <w:trPr/>
               <w:tc>
                 <w:tcPr>
-                  <w:tcW w:w="9400" w:type="dxa"/>
+                  <w:tcW w:w="9401" w:type="dxa"/>
                   <w:tcBorders>
                     <w:left w:val="single" w:sz="6" w:space="0" w:color="000000"/>
                     <w:bottom w:val="single" w:sz="6" w:space="0" w:color="000000"/>
@@ -501,7 +501,7 @@
               </w:tc>
               <w:tc>
                 <w:tcPr>
-                  <w:tcW w:w="563" w:type="dxa"/>
+                  <w:tcW w:w="562" w:type="dxa"/>
                   <w:tcBorders>
                     <w:left w:val="single" w:sz="6" w:space="0" w:color="000000"/>
                     <w:bottom w:val="single" w:sz="6" w:space="0" w:color="000000"/>
@@ -593,14 +593,14 @@
               </w:tblCellMar>
             </w:tblPr>
             <w:tblGrid>
-              <w:gridCol w:w="9400"/>
-              <w:gridCol w:w="563"/>
+              <w:gridCol w:w="9401"/>
+              <w:gridCol w:w="562"/>
             </w:tblGrid>
             <w:tr>
               <w:trPr/>
               <w:tc>
                 <w:tcPr>
-                  <w:tcW w:w="9400" w:type="dxa"/>
+                  <w:tcW w:w="9401" w:type="dxa"/>
                   <w:tcBorders>
                     <w:top w:val="single" w:sz="6" w:space="0" w:color="000000"/>
                     <w:left w:val="single" w:sz="6" w:space="0" w:color="000000"/>
@@ -635,7 +635,7 @@
               </w:tc>
               <w:tc>
                 <w:tcPr>
-                  <w:tcW w:w="563" w:type="dxa"/>
+                  <w:tcW w:w="562" w:type="dxa"/>
                   <w:tcBorders>
                     <w:top w:val="single" w:sz="6" w:space="0" w:color="000000"/>
                     <w:left w:val="single" w:sz="6" w:space="0" w:color="000000"/>
@@ -670,7 +670,7 @@
               <w:trPr/>
               <w:tc>
                 <w:tcPr>
-                  <w:tcW w:w="9400" w:type="dxa"/>
+                  <w:tcW w:w="9401" w:type="dxa"/>
                   <w:tcBorders>
                     <w:left w:val="single" w:sz="6" w:space="0" w:color="000000"/>
                     <w:bottom w:val="single" w:sz="6" w:space="0" w:color="000000"/>
@@ -704,7 +704,7 @@
               </w:tc>
               <w:tc>
                 <w:tcPr>
-                  <w:tcW w:w="563" w:type="dxa"/>
+                  <w:tcW w:w="562" w:type="dxa"/>
                   <w:tcBorders>
                     <w:left w:val="single" w:sz="6" w:space="0" w:color="000000"/>
                     <w:bottom w:val="single" w:sz="6" w:space="0" w:color="000000"/>
@@ -738,7 +738,7 @@
               <w:trPr/>
               <w:tc>
                 <w:tcPr>
-                  <w:tcW w:w="9400" w:type="dxa"/>
+                  <w:tcW w:w="9401" w:type="dxa"/>
                   <w:tcBorders>
                     <w:left w:val="single" w:sz="6" w:space="0" w:color="000000"/>
                     <w:bottom w:val="single" w:sz="6" w:space="0" w:color="000000"/>
@@ -772,7 +772,7 @@
               </w:tc>
               <w:tc>
                 <w:tcPr>
-                  <w:tcW w:w="563" w:type="dxa"/>
+                  <w:tcW w:w="562" w:type="dxa"/>
                   <w:tcBorders>
                     <w:left w:val="single" w:sz="6" w:space="0" w:color="000000"/>
                     <w:bottom w:val="single" w:sz="6" w:space="0" w:color="000000"/>
@@ -866,14 +866,14 @@
               </w:tblCellMar>
             </w:tblPr>
             <w:tblGrid>
-              <w:gridCol w:w="9400"/>
-              <w:gridCol w:w="563"/>
+              <w:gridCol w:w="9401"/>
+              <w:gridCol w:w="562"/>
             </w:tblGrid>
             <w:tr>
               <w:trPr/>
               <w:tc>
                 <w:tcPr>
-                  <w:tcW w:w="9400" w:type="dxa"/>
+                  <w:tcW w:w="9401" w:type="dxa"/>
                   <w:tcBorders>
                     <w:top w:val="single" w:sz="6" w:space="0" w:color="000000"/>
                     <w:left w:val="single" w:sz="6" w:space="0" w:color="000000"/>
@@ -908,7 +908,7 @@
               </w:tc>
               <w:tc>
                 <w:tcPr>
-                  <w:tcW w:w="563" w:type="dxa"/>
+                  <w:tcW w:w="562" w:type="dxa"/>
                   <w:tcBorders>
                     <w:top w:val="single" w:sz="6" w:space="0" w:color="000000"/>
                     <w:left w:val="single" w:sz="6" w:space="0" w:color="000000"/>
@@ -943,7 +943,7 @@
               <w:trPr/>
               <w:tc>
                 <w:tcPr>
-                  <w:tcW w:w="9400" w:type="dxa"/>
+                  <w:tcW w:w="9401" w:type="dxa"/>
                   <w:tcBorders>
                     <w:left w:val="single" w:sz="6" w:space="0" w:color="000000"/>
                     <w:bottom w:val="single" w:sz="6" w:space="0" w:color="000000"/>
@@ -974,7 +974,7 @@
               </w:tc>
               <w:tc>
                 <w:tcPr>
-                  <w:tcW w:w="563" w:type="dxa"/>
+                  <w:tcW w:w="562" w:type="dxa"/>
                   <w:tcBorders>
                     <w:left w:val="single" w:sz="6" w:space="0" w:color="000000"/>
                     <w:bottom w:val="single" w:sz="6" w:space="0" w:color="000000"/>
@@ -1008,7 +1008,7 @@
               <w:trPr/>
               <w:tc>
                 <w:tcPr>
-                  <w:tcW w:w="9400" w:type="dxa"/>
+                  <w:tcW w:w="9401" w:type="dxa"/>
                   <w:tcBorders>
                     <w:left w:val="single" w:sz="6" w:space="0" w:color="000000"/>
                     <w:bottom w:val="single" w:sz="6" w:space="0" w:color="000000"/>
@@ -1039,7 +1039,7 @@
               </w:tc>
               <w:tc>
                 <w:tcPr>
-                  <w:tcW w:w="563" w:type="dxa"/>
+                  <w:tcW w:w="562" w:type="dxa"/>
                   <w:tcBorders>
                     <w:left w:val="single" w:sz="6" w:space="0" w:color="000000"/>
                     <w:bottom w:val="single" w:sz="6" w:space="0" w:color="000000"/>
@@ -1073,7 +1073,7 @@
               <w:trPr/>
               <w:tc>
                 <w:tcPr>
-                  <w:tcW w:w="9400" w:type="dxa"/>
+                  <w:tcW w:w="9401" w:type="dxa"/>
                   <w:tcBorders>
                     <w:left w:val="single" w:sz="6" w:space="0" w:color="000000"/>
                     <w:bottom w:val="single" w:sz="6" w:space="0" w:color="000000"/>
@@ -1107,7 +1107,7 @@
               </w:tc>
               <w:tc>
                 <w:tcPr>
-                  <w:tcW w:w="563" w:type="dxa"/>
+                  <w:tcW w:w="562" w:type="dxa"/>
                   <w:tcBorders>
                     <w:left w:val="single" w:sz="6" w:space="0" w:color="000000"/>
                     <w:bottom w:val="single" w:sz="6" w:space="0" w:color="000000"/>
@@ -1141,7 +1141,7 @@
               <w:trPr/>
               <w:tc>
                 <w:tcPr>
-                  <w:tcW w:w="9400" w:type="dxa"/>
+                  <w:tcW w:w="9401" w:type="dxa"/>
                   <w:tcBorders>
                     <w:left w:val="single" w:sz="6" w:space="0" w:color="000000"/>
                     <w:bottom w:val="single" w:sz="6" w:space="0" w:color="000000"/>
@@ -1175,7 +1175,7 @@
               </w:tc>
               <w:tc>
                 <w:tcPr>
-                  <w:tcW w:w="563" w:type="dxa"/>
+                  <w:tcW w:w="562" w:type="dxa"/>
                   <w:tcBorders>
                     <w:left w:val="single" w:sz="6" w:space="0" w:color="000000"/>
                     <w:bottom w:val="single" w:sz="6" w:space="0" w:color="000000"/>
@@ -1209,7 +1209,7 @@
               <w:trPr/>
               <w:tc>
                 <w:tcPr>
-                  <w:tcW w:w="9400" w:type="dxa"/>
+                  <w:tcW w:w="9401" w:type="dxa"/>
                   <w:tcBorders>
                     <w:left w:val="single" w:sz="6" w:space="0" w:color="000000"/>
                     <w:bottom w:val="single" w:sz="6" w:space="0" w:color="000000"/>
@@ -1243,7 +1243,7 @@
               </w:tc>
               <w:tc>
                 <w:tcPr>
-                  <w:tcW w:w="563" w:type="dxa"/>
+                  <w:tcW w:w="562" w:type="dxa"/>
                   <w:tcBorders>
                     <w:left w:val="single" w:sz="6" w:space="0" w:color="000000"/>
                     <w:bottom w:val="single" w:sz="6" w:space="0" w:color="000000"/>
@@ -1277,7 +1277,7 @@
               <w:trPr/>
               <w:tc>
                 <w:tcPr>
-                  <w:tcW w:w="9400" w:type="dxa"/>
+                  <w:tcW w:w="9401" w:type="dxa"/>
                   <w:tcBorders>
                     <w:left w:val="single" w:sz="6" w:space="0" w:color="000000"/>
                     <w:bottom w:val="single" w:sz="6" w:space="0" w:color="000000"/>
@@ -1308,7 +1308,7 @@
               </w:tc>
               <w:tc>
                 <w:tcPr>
-                  <w:tcW w:w="563" w:type="dxa"/>
+                  <w:tcW w:w="562" w:type="dxa"/>
                   <w:tcBorders>
                     <w:left w:val="single" w:sz="6" w:space="0" w:color="000000"/>
                     <w:bottom w:val="single" w:sz="6" w:space="0" w:color="000000"/>
@@ -1342,7 +1342,7 @@
               <w:trPr/>
               <w:tc>
                 <w:tcPr>
-                  <w:tcW w:w="9400" w:type="dxa"/>
+                  <w:tcW w:w="9401" w:type="dxa"/>
                   <w:tcBorders>
                     <w:left w:val="single" w:sz="6" w:space="0" w:color="000000"/>
                     <w:bottom w:val="single" w:sz="6" w:space="0" w:color="000000"/>
@@ -1376,7 +1376,7 @@
               </w:tc>
               <w:tc>
                 <w:tcPr>
-                  <w:tcW w:w="563" w:type="dxa"/>
+                  <w:tcW w:w="562" w:type="dxa"/>
                   <w:tcBorders>
                     <w:left w:val="single" w:sz="6" w:space="0" w:color="000000"/>
                     <w:bottom w:val="single" w:sz="6" w:space="0" w:color="000000"/>
@@ -1410,7 +1410,7 @@
               <w:trPr/>
               <w:tc>
                 <w:tcPr>
-                  <w:tcW w:w="9400" w:type="dxa"/>
+                  <w:tcW w:w="9401" w:type="dxa"/>
                   <w:tcBorders>
                     <w:left w:val="single" w:sz="6" w:space="0" w:color="000000"/>
                     <w:bottom w:val="single" w:sz="6" w:space="0" w:color="000000"/>
@@ -1444,7 +1444,7 @@
               </w:tc>
               <w:tc>
                 <w:tcPr>
-                  <w:tcW w:w="563" w:type="dxa"/>
+                  <w:tcW w:w="562" w:type="dxa"/>
                   <w:tcBorders>
                     <w:left w:val="single" w:sz="6" w:space="0" w:color="000000"/>
                     <w:bottom w:val="single" w:sz="6" w:space="0" w:color="000000"/>
@@ -1478,7 +1478,7 @@
               <w:trPr/>
               <w:tc>
                 <w:tcPr>
-                  <w:tcW w:w="9400" w:type="dxa"/>
+                  <w:tcW w:w="9401" w:type="dxa"/>
                   <w:tcBorders>
                     <w:left w:val="single" w:sz="6" w:space="0" w:color="000000"/>
                     <w:bottom w:val="single" w:sz="6" w:space="0" w:color="000000"/>
@@ -1509,7 +1509,7 @@
               </w:tc>
               <w:tc>
                 <w:tcPr>
-                  <w:tcW w:w="563" w:type="dxa"/>
+                  <w:tcW w:w="562" w:type="dxa"/>
                   <w:tcBorders>
                     <w:left w:val="single" w:sz="6" w:space="0" w:color="000000"/>
                     <w:bottom w:val="single" w:sz="6" w:space="0" w:color="000000"/>
@@ -1543,7 +1543,7 @@
               <w:trPr/>
               <w:tc>
                 <w:tcPr>
-                  <w:tcW w:w="9400" w:type="dxa"/>
+                  <w:tcW w:w="9401" w:type="dxa"/>
                   <w:tcBorders>
                     <w:left w:val="single" w:sz="6" w:space="0" w:color="000000"/>
                     <w:bottom w:val="single" w:sz="6" w:space="0" w:color="000000"/>
@@ -1574,7 +1574,7 @@
               </w:tc>
               <w:tc>
                 <w:tcPr>
-                  <w:tcW w:w="563" w:type="dxa"/>
+                  <w:tcW w:w="562" w:type="dxa"/>
                   <w:tcBorders>
                     <w:left w:val="single" w:sz="6" w:space="0" w:color="000000"/>
                     <w:bottom w:val="single" w:sz="6" w:space="0" w:color="000000"/>
@@ -1608,7 +1608,7 @@
               <w:trPr/>
               <w:tc>
                 <w:tcPr>
-                  <w:tcW w:w="9400" w:type="dxa"/>
+                  <w:tcW w:w="9401" w:type="dxa"/>
                   <w:tcBorders>
                     <w:left w:val="single" w:sz="6" w:space="0" w:color="000000"/>
                     <w:bottom w:val="single" w:sz="6" w:space="0" w:color="000000"/>
@@ -1639,7 +1639,7 @@
               </w:tc>
               <w:tc>
                 <w:tcPr>
-                  <w:tcW w:w="563" w:type="dxa"/>
+                  <w:tcW w:w="562" w:type="dxa"/>
                   <w:tcBorders>
                     <w:left w:val="single" w:sz="6" w:space="0" w:color="000000"/>
                     <w:bottom w:val="single" w:sz="6" w:space="0" w:color="000000"/>
@@ -1673,7 +1673,7 @@
               <w:trPr/>
               <w:tc>
                 <w:tcPr>
-                  <w:tcW w:w="9400" w:type="dxa"/>
+                  <w:tcW w:w="9401" w:type="dxa"/>
                   <w:tcBorders>
                     <w:left w:val="single" w:sz="6" w:space="0" w:color="000000"/>
                     <w:bottom w:val="single" w:sz="6" w:space="0" w:color="000000"/>
@@ -1707,7 +1707,7 @@
               </w:tc>
               <w:tc>
                 <w:tcPr>
-                  <w:tcW w:w="563" w:type="dxa"/>
+                  <w:tcW w:w="562" w:type="dxa"/>
                   <w:tcBorders>
                     <w:left w:val="single" w:sz="6" w:space="0" w:color="000000"/>
                     <w:bottom w:val="single" w:sz="6" w:space="0" w:color="000000"/>
@@ -1741,7 +1741,7 @@
               <w:trPr/>
               <w:tc>
                 <w:tcPr>
-                  <w:tcW w:w="9400" w:type="dxa"/>
+                  <w:tcW w:w="9401" w:type="dxa"/>
                   <w:tcBorders>
                     <w:left w:val="single" w:sz="6" w:space="0" w:color="000000"/>
                     <w:bottom w:val="single" w:sz="6" w:space="0" w:color="000000"/>
@@ -1775,7 +1775,7 @@
               </w:tc>
               <w:tc>
                 <w:tcPr>
-                  <w:tcW w:w="563" w:type="dxa"/>
+                  <w:tcW w:w="562" w:type="dxa"/>
                   <w:tcBorders>
                     <w:left w:val="single" w:sz="6" w:space="0" w:color="000000"/>
                     <w:bottom w:val="single" w:sz="6" w:space="0" w:color="000000"/>
@@ -1844,7 +1844,7 @@
       <w:footerReference w:type="default" r:id="rId3"/>
       <w:type w:val="nextPage"/>
       <w:pgSz w:w="11906" w:h="16838"/>
-      <w:pgMar w:left="900" w:right="2081" w:gutter="0" w:header="720" w:top="1440" w:footer="720" w:bottom="1440"/>
+      <w:pgMar w:left="720" w:right="720" w:gutter="0" w:header="720" w:top="1440" w:footer="720" w:bottom="1440"/>
       <w:pgNumType w:fmt="decimal"/>
       <w:formProt w:val="false"/>
       <w:textDirection w:val="lrTb"/>
@@ -1858,9 +1858,9 @@
 <w:ftr xmlns:o="urn:schemas-microsoft-com:office:office" xmlns:r="http://schemas.openxmlformats.org/officeDocument/2006/relationships" xmlns:v="urn:schemas-microsoft-com:vml" xmlns:w="http://schemas.openxmlformats.org/wordprocessingml/2006/main" xmlns:w10="urn:schemas-microsoft-com:office:word" xmlns:wp="http://schemas.openxmlformats.org/drawingml/2006/wordprocessingDrawing" xmlns:wps="http://schemas.microsoft.com/office/word/2010/wordprocessingShape" xmlns:wpg="http://schemas.microsoft.com/office/word/2010/wordprocessingGroup" xmlns:mc="http://schemas.openxmlformats.org/markup-compatibility/2006" xmlns:wp14="http://schemas.microsoft.com/office/word/2010/wordprocessingDrawing" xmlns:w14="http://schemas.microsoft.com/office/word/2010/wordml" xmlns:w15="http://schemas.microsoft.com/office/word/2012/wordml" mc:Ignorable="w14 wp14 w15">
   <w:tbl>
     <w:tblPr>
-      <w:tblW w:w="10020" w:type="dxa"/>
+      <w:tblW w:w="10466" w:type="dxa"/>
       <w:jc w:val="left"/>
-      <w:tblInd w:w="98" w:type="dxa"/>
+      <w:tblInd w:w="108" w:type="dxa"/>
       <w:tblLayout w:type="fixed"/>
       <w:tblCellMar>
         <w:top w:w="0" w:type="dxa"/>
@@ -1871,8 +1871,8 @@
       <w:tblLook w:val="0000"/>
     </w:tblPr>
     <w:tblGrid>
-      <w:gridCol w:w="5010"/>
-      <w:gridCol w:w="5009"/>
+      <w:gridCol w:w="5233"/>
+      <w:gridCol w:w="5233"/>
     </w:tblGrid>
     <w:tr>
       <w:trPr>
@@ -1880,7 +1880,7 @@
       </w:trPr>
       <w:tc>
         <w:tcPr>
-          <w:tcW w:w="5010" w:type="dxa"/>
+          <w:tcW w:w="5233" w:type="dxa"/>
           <w:tcBorders>
             <w:top w:val="single" w:sz="4" w:space="0" w:color="000000"/>
             <w:left w:val="single" w:sz="4" w:space="0" w:color="000000"/>
@@ -1903,7 +1903,7 @@
       </w:tc>
       <w:tc>
         <w:tcPr>
-          <w:tcW w:w="5009" w:type="dxa"/>
+          <w:tcW w:w="5233" w:type="dxa"/>
           <w:tcBorders>
             <w:top w:val="single" w:sz="4" w:space="0" w:color="000000"/>
             <w:left w:val="single" w:sz="4" w:space="0" w:color="000000"/>
@@ -1931,7 +1931,7 @@
       </w:trPr>
       <w:tc>
         <w:tcPr>
-          <w:tcW w:w="5010" w:type="dxa"/>
+          <w:tcW w:w="5233" w:type="dxa"/>
           <w:tcBorders>
             <w:top w:val="single" w:sz="4" w:space="0" w:color="000000"/>
             <w:left w:val="single" w:sz="4" w:space="0" w:color="000000"/>
@@ -1954,7 +1954,7 @@
       </w:tc>
       <w:tc>
         <w:tcPr>
-          <w:tcW w:w="5009" w:type="dxa"/>
+          <w:tcW w:w="5233" w:type="dxa"/>
           <w:tcBorders>
             <w:top w:val="single" w:sz="4" w:space="0" w:color="000000"/>
             <w:left w:val="single" w:sz="4" w:space="0" w:color="000000"/>
@@ -1982,7 +1982,7 @@
       </w:trPr>
       <w:tc>
         <w:tcPr>
-          <w:tcW w:w="5010" w:type="dxa"/>
+          <w:tcW w:w="5233" w:type="dxa"/>
           <w:tcBorders>
             <w:top w:val="single" w:sz="4" w:space="0" w:color="000000"/>
             <w:left w:val="single" w:sz="4" w:space="0" w:color="000000"/>
@@ -2005,7 +2005,7 @@
       </w:tc>
       <w:tc>
         <w:tcPr>
-          <w:tcW w:w="5009" w:type="dxa"/>
+          <w:tcW w:w="5233" w:type="dxa"/>
           <w:tcBorders>
             <w:top w:val="single" w:sz="4" w:space="0" w:color="000000"/>
             <w:left w:val="single" w:sz="4" w:space="0" w:color="000000"/>
@@ -2031,10 +2031,38 @@
   <w:p>
     <w:pPr>
       <w:pStyle w:val="Footer"/>
+      <w:tabs>
+        <w:tab w:val="clear" w:pos="9026"/>
+        <w:tab w:val="center" w:pos="4513" w:leader="none"/>
+        <w:tab w:val="right" w:pos="10095" w:leader="none"/>
+      </w:tabs>
+      <w:jc w:val="right"/>
       <w:rPr/>
     </w:pPr>
     <w:r>
       <w:rPr/>
+      <w:br/>
+      <w:t xml:space="preserve">Revised </w:t>
+    </w:r>
+    <w:r>
+      <w:rPr/>
+      <w:fldChar w:fldCharType="begin"/>
+    </w:r>
+    <w:r>
+      <w:rPr/>
+      <w:instrText xml:space="preserve"> DATE \@"yyyy\-MM\-dd" </w:instrText>
+    </w:r>
+    <w:r>
+      <w:rPr/>
+      <w:fldChar w:fldCharType="separate"/>
+    </w:r>
+    <w:r>
+      <w:rPr/>
+      <w:t>2023-11-27</w:t>
+    </w:r>
+    <w:r>
+      <w:rPr/>
+      <w:fldChar w:fldCharType="end"/>
     </w:r>
   </w:p>
 </w:ftr>
@@ -2045,6 +2073,10 @@
   <w:p>
     <w:pPr>
       <w:pStyle w:val="Heading1"/>
+      <w:tabs>
+        <w:tab w:val="clear" w:pos="720"/>
+        <w:tab w:val="left" w:pos="3240" w:leader="none"/>
+      </w:tabs>
       <w:spacing w:before="240" w:after="0"/>
       <w:rPr/>
     </w:pPr>
@@ -2053,7 +2085,7 @@
         <wp:anchor behindDoc="1" distT="0" distB="0" distL="0" distR="0" simplePos="0" locked="0" layoutInCell="0" allowOverlap="1" relativeHeight="2">
           <wp:simplePos x="0" y="0"/>
           <wp:positionH relativeFrom="column">
-            <wp:posOffset>5078095</wp:posOffset>
+            <wp:align>right</wp:align>
           </wp:positionH>
           <wp:positionV relativeFrom="paragraph">
             <wp:posOffset>-43180</wp:posOffset>
@@ -2097,7 +2129,7 @@
     </w:r>
     <w:r>
       <w:rPr/>
-      <w:t xml:space="preserve">Bandsaw Induction V1.4 </w:t>
+      <w:t>Bandsaw Induction</w:t>
     </w:r>
   </w:p>
 </w:hdr>
@@ -2106,6 +2138,125 @@
 <file path=word/numbering.xml><?xml version="1.0" encoding="utf-8"?>
 <w:numbering xmlns:w="http://schemas.openxmlformats.org/wordprocessingml/2006/main" xmlns:o="urn:schemas-microsoft-com:office:office" xmlns:r="http://schemas.openxmlformats.org/officeDocument/2006/relationships" xmlns:v="urn:schemas-microsoft-com:vml" xmlns:mc="http://schemas.openxmlformats.org/markup-compatibility/2006" xmlns:w14="http://schemas.microsoft.com/office/word/2010/wordml" mc:Ignorable="w14">
   <w:abstractNum w:abstractNumId="1">
+    <w:lvl w:ilvl="0">
+      <w:start w:val="1"/>
+      <w:numFmt w:val="none"/>
+      <w:suff w:val="nothing"/>
+      <w:lvlText w:val=""/>
+      <w:lvlJc w:val="left"/>
+      <w:pPr>
+        <w:tabs>
+          <w:tab w:val="num" w:pos="0"/>
+        </w:tabs>
+        <w:ind w:left="0" w:hanging="0"/>
+      </w:pPr>
+    </w:lvl>
+    <w:lvl w:ilvl="1">
+      <w:start w:val="1"/>
+      <w:numFmt w:val="none"/>
+      <w:suff w:val="nothing"/>
+      <w:lvlText w:val=""/>
+      <w:lvlJc w:val="left"/>
+      <w:pPr>
+        <w:tabs>
+          <w:tab w:val="num" w:pos="0"/>
+        </w:tabs>
+        <w:ind w:left="0" w:hanging="0"/>
+      </w:pPr>
+    </w:lvl>
+    <w:lvl w:ilvl="2">
+      <w:start w:val="1"/>
+      <w:numFmt w:val="none"/>
+      <w:suff w:val="nothing"/>
+      <w:lvlText w:val=""/>
+      <w:lvlJc w:val="left"/>
+      <w:pPr>
+        <w:tabs>
+          <w:tab w:val="num" w:pos="0"/>
+        </w:tabs>
+        <w:ind w:left="0" w:hanging="0"/>
+      </w:pPr>
+    </w:lvl>
+    <w:lvl w:ilvl="3">
+      <w:start w:val="1"/>
+      <w:numFmt w:val="none"/>
+      <w:suff w:val="nothing"/>
+      <w:lvlText w:val=""/>
+      <w:lvlJc w:val="left"/>
+      <w:pPr>
+        <w:tabs>
+          <w:tab w:val="num" w:pos="0"/>
+        </w:tabs>
+        <w:ind w:left="0" w:hanging="0"/>
+      </w:pPr>
+    </w:lvl>
+    <w:lvl w:ilvl="4">
+      <w:start w:val="1"/>
+      <w:numFmt w:val="none"/>
+      <w:suff w:val="nothing"/>
+      <w:lvlText w:val=""/>
+      <w:lvlJc w:val="left"/>
+      <w:pPr>
+        <w:tabs>
+          <w:tab w:val="num" w:pos="0"/>
+        </w:tabs>
+        <w:ind w:left="0" w:hanging="0"/>
+      </w:pPr>
+    </w:lvl>
+    <w:lvl w:ilvl="5">
+      <w:start w:val="1"/>
+      <w:numFmt w:val="none"/>
+      <w:suff w:val="nothing"/>
+      <w:lvlText w:val=""/>
+      <w:lvlJc w:val="left"/>
+      <w:pPr>
+        <w:tabs>
+          <w:tab w:val="num" w:pos="0"/>
+        </w:tabs>
+        <w:ind w:left="0" w:hanging="0"/>
+      </w:pPr>
+    </w:lvl>
+    <w:lvl w:ilvl="6">
+      <w:start w:val="1"/>
+      <w:numFmt w:val="none"/>
+      <w:suff w:val="nothing"/>
+      <w:lvlText w:val=""/>
+      <w:lvlJc w:val="left"/>
+      <w:pPr>
+        <w:tabs>
+          <w:tab w:val="num" w:pos="0"/>
+        </w:tabs>
+        <w:ind w:left="0" w:hanging="0"/>
+      </w:pPr>
+    </w:lvl>
+    <w:lvl w:ilvl="7">
+      <w:start w:val="1"/>
+      <w:numFmt w:val="none"/>
+      <w:suff w:val="nothing"/>
+      <w:lvlText w:val=""/>
+      <w:lvlJc w:val="left"/>
+      <w:pPr>
+        <w:tabs>
+          <w:tab w:val="num" w:pos="0"/>
+        </w:tabs>
+        <w:ind w:left="0" w:hanging="0"/>
+      </w:pPr>
+    </w:lvl>
+    <w:lvl w:ilvl="8">
+      <w:start w:val="1"/>
+      <w:numFmt w:val="none"/>
+      <w:suff w:val="nothing"/>
+      <w:lvlText w:val=""/>
+      <w:lvlJc w:val="left"/>
+      <w:pPr>
+        <w:tabs>
+          <w:tab w:val="num" w:pos="0"/>
+        </w:tabs>
+        <w:ind w:left="0" w:hanging="0"/>
+      </w:pPr>
+    </w:lvl>
+  </w:abstractNum>
+  <w:abstractNum w:abstractNumId="2">
     <w:lvl w:ilvl="0">
       <w:start w:val="1"/>
       <w:numFmt w:val="none"/>
@@ -2231,125 +2382,6 @@
         <w:ind w:left="0" w:hanging="0"/>
       </w:pPr>
       <w:rPr/>
-    </w:lvl>
-  </w:abstractNum>
-  <w:abstractNum w:abstractNumId="2">
-    <w:lvl w:ilvl="0">
-      <w:start w:val="1"/>
-      <w:numFmt w:val="none"/>
-      <w:suff w:val="nothing"/>
-      <w:lvlText w:val=""/>
-      <w:lvlJc w:val="left"/>
-      <w:pPr>
-        <w:tabs>
-          <w:tab w:val="num" w:pos="0"/>
-        </w:tabs>
-        <w:ind w:left="0" w:hanging="0"/>
-      </w:pPr>
-    </w:lvl>
-    <w:lvl w:ilvl="1">
-      <w:start w:val="1"/>
-      <w:numFmt w:val="none"/>
-      <w:suff w:val="nothing"/>
-      <w:lvlText w:val=""/>
-      <w:lvlJc w:val="left"/>
-      <w:pPr>
-        <w:tabs>
-          <w:tab w:val="num" w:pos="0"/>
-        </w:tabs>
-        <w:ind w:left="0" w:hanging="0"/>
-      </w:pPr>
-    </w:lvl>
-    <w:lvl w:ilvl="2">
-      <w:start w:val="1"/>
-      <w:numFmt w:val="none"/>
-      <w:suff w:val="nothing"/>
-      <w:lvlText w:val=""/>
-      <w:lvlJc w:val="left"/>
-      <w:pPr>
-        <w:tabs>
-          <w:tab w:val="num" w:pos="0"/>
-        </w:tabs>
-        <w:ind w:left="0" w:hanging="0"/>
-      </w:pPr>
-    </w:lvl>
-    <w:lvl w:ilvl="3">
-      <w:start w:val="1"/>
-      <w:numFmt w:val="none"/>
-      <w:suff w:val="nothing"/>
-      <w:lvlText w:val=""/>
-      <w:lvlJc w:val="left"/>
-      <w:pPr>
-        <w:tabs>
-          <w:tab w:val="num" w:pos="0"/>
-        </w:tabs>
-        <w:ind w:left="0" w:hanging="0"/>
-      </w:pPr>
-    </w:lvl>
-    <w:lvl w:ilvl="4">
-      <w:start w:val="1"/>
-      <w:numFmt w:val="none"/>
-      <w:suff w:val="nothing"/>
-      <w:lvlText w:val=""/>
-      <w:lvlJc w:val="left"/>
-      <w:pPr>
-        <w:tabs>
-          <w:tab w:val="num" w:pos="0"/>
-        </w:tabs>
-        <w:ind w:left="0" w:hanging="0"/>
-      </w:pPr>
-    </w:lvl>
-    <w:lvl w:ilvl="5">
-      <w:start w:val="1"/>
-      <w:numFmt w:val="none"/>
-      <w:suff w:val="nothing"/>
-      <w:lvlText w:val=""/>
-      <w:lvlJc w:val="left"/>
-      <w:pPr>
-        <w:tabs>
-          <w:tab w:val="num" w:pos="0"/>
-        </w:tabs>
-        <w:ind w:left="0" w:hanging="0"/>
-      </w:pPr>
-    </w:lvl>
-    <w:lvl w:ilvl="6">
-      <w:start w:val="1"/>
-      <w:numFmt w:val="none"/>
-      <w:suff w:val="nothing"/>
-      <w:lvlText w:val=""/>
-      <w:lvlJc w:val="left"/>
-      <w:pPr>
-        <w:tabs>
-          <w:tab w:val="num" w:pos="0"/>
-        </w:tabs>
-        <w:ind w:left="0" w:hanging="0"/>
-      </w:pPr>
-    </w:lvl>
-    <w:lvl w:ilvl="7">
-      <w:start w:val="1"/>
-      <w:numFmt w:val="none"/>
-      <w:suff w:val="nothing"/>
-      <w:lvlText w:val=""/>
-      <w:lvlJc w:val="left"/>
-      <w:pPr>
-        <w:tabs>
-          <w:tab w:val="num" w:pos="0"/>
-        </w:tabs>
-        <w:ind w:left="0" w:hanging="0"/>
-      </w:pPr>
-    </w:lvl>
-    <w:lvl w:ilvl="8">
-      <w:start w:val="1"/>
-      <w:numFmt w:val="none"/>
-      <w:suff w:val="nothing"/>
-      <w:lvlText w:val=""/>
-      <w:lvlJc w:val="left"/>
-      <w:pPr>
-        <w:tabs>
-          <w:tab w:val="num" w:pos="0"/>
-        </w:tabs>
-        <w:ind w:left="0" w:hanging="0"/>
-      </w:pPr>
     </w:lvl>
   </w:abstractNum>
   <w:num w:numId="1">
@@ -2566,7 +2598,7 @@
     <w:pPr>
       <w:numPr>
         <w:ilvl w:val="1"/>
-        <w:numId w:val="1"/>
+        <w:numId w:val="2"/>
       </w:numPr>
       <w:spacing w:before="200" w:after="120"/>
       <w:outlineLvl w:val="1"/>

</xml_diff>